<commit_message>
add new delivery contract
</commit_message>
<xml_diff>
--- a/storage/app/additional_agreement_delivery.docx
+++ b/storage/app/additional_agreement_delivery.docx
@@ -10,13 +10,11 @@
         <w:jc w:val="center"/>
         <w:rPr>
           <w:color w:val="auto"/>
-          <w:shd w:fill="auto" w:val="clear"/>
-        </w:rPr>
-      </w:pPr>
-      <w:r>
-        <w:rPr>
-          <w:color w:val="000000"/>
-          <w:shd w:fill="auto" w:val="clear"/>
+        </w:rPr>
+      </w:pPr>
+      <w:r>
+        <w:rPr>
+          <w:color w:val="auto"/>
         </w:rPr>
       </w:r>
     </w:p>
@@ -33,10 +31,9 @@
           <w:rPr>
             <w:rFonts w:eastAsia="Times New Roman" w:cs="Times New Roman" w:ascii="Times New Roman" w:hAnsi="Times New Roman"/>
             <w:b/>
-            <w:color w:val="000000"/>
+            <w:color w:val="auto"/>
             <w:sz w:val="24"/>
             <w:szCs w:val="24"/>
-            <w:shd w:fill="auto" w:val="clear"/>
           </w:rPr>
           <w:t>ДОПОЛНИТЕЛЬНОЕ СОГЛАШЕНИЕ</w:t>
         </w:r>
@@ -44,10 +41,9 @@
       <w:r>
         <w:rPr>
           <w:rFonts w:eastAsia="Times New Roman" w:cs="Times New Roman" w:ascii="Times New Roman" w:hAnsi="Times New Roman"/>
-          <w:color w:val="000000"/>
-          <w:sz w:val="24"/>
-          <w:szCs w:val="24"/>
-          <w:shd w:fill="auto" w:val="clear"/>
+          <w:color w:val="auto"/>
+          <w:sz w:val="24"/>
+          <w:szCs w:val="24"/>
         </w:rPr>
         <w:t> </w:t>
       </w:r>
@@ -55,10 +51,9 @@
         <w:rPr>
           <w:rFonts w:eastAsia="Times New Roman" w:cs="Times New Roman" w:ascii="Times New Roman" w:hAnsi="Times New Roman"/>
           <w:b/>
-          <w:color w:val="000000"/>
-          <w:sz w:val="24"/>
-          <w:szCs w:val="24"/>
-          <w:shd w:fill="auto" w:val="clear"/>
+          <w:color w:val="auto"/>
+          <w:sz w:val="24"/>
+          <w:szCs w:val="24"/>
         </w:rPr>
         <w:t xml:space="preserve">№ </w:t>
       </w:r>
@@ -66,11 +61,9 @@
         <w:rPr>
           <w:rFonts w:eastAsia="Times New Roman" w:cs="Times New Roman" w:ascii="Times New Roman" w:hAnsi="Times New Roman"/>
           <w:b/>
-          <w:bCs/>
-          <w:color w:val="000000"/>
-          <w:sz w:val="24"/>
-          <w:szCs w:val="24"/>
-          <w:shd w:fill="auto" w:val="clear"/>
+          <w:color w:val="auto"/>
+          <w:sz w:val="24"/>
+          <w:szCs w:val="24"/>
           <w:lang w:val="en-US"/>
         </w:rPr>
         <w:t>${number}</w:t>
@@ -78,42 +71,38 @@
       <w:r>
         <w:rPr>
           <w:rFonts w:eastAsia="Times New Roman" w:cs="Times New Roman" w:ascii="Times New Roman" w:hAnsi="Times New Roman"/>
-          <w:color w:val="000000"/>
-          <w:sz w:val="24"/>
-          <w:szCs w:val="24"/>
-          <w:shd w:fill="auto" w:val="clear"/>
+          <w:color w:val="auto"/>
+          <w:sz w:val="24"/>
+          <w:szCs w:val="24"/>
         </w:rPr>
         <w:br/>
-        <w:t>к Договору № $</w:t>
+        <w:t xml:space="preserve">к договору № </w:t>
       </w:r>
       <w:r>
         <w:rPr>
           <w:rFonts w:eastAsia="Times New Roman" w:cs="Times New Roman" w:ascii="Times New Roman" w:hAnsi="Times New Roman"/>
-          <w:color w:val="000000"/>
-          <w:sz w:val="24"/>
-          <w:szCs w:val="24"/>
-          <w:shd w:fill="auto" w:val="clear"/>
+          <w:color w:val="auto"/>
+          <w:sz w:val="24"/>
+          <w:szCs w:val="24"/>
           <w:lang w:val="en-US"/>
         </w:rPr>
-        <w:t>{contract_number}</w:t>
+        <w:t>${contract_number}</w:t>
       </w:r>
       <w:r>
         <w:rPr>
           <w:rFonts w:eastAsia="Times New Roman" w:cs="Times New Roman" w:ascii="Times New Roman" w:hAnsi="Times New Roman"/>
-          <w:color w:val="000000"/>
-          <w:sz w:val="24"/>
-          <w:szCs w:val="24"/>
-          <w:shd w:fill="auto" w:val="clear"/>
+          <w:color w:val="auto"/>
+          <w:sz w:val="24"/>
+          <w:szCs w:val="24"/>
         </w:rPr>
         <w:t xml:space="preserve">-AM- от </w:t>
       </w:r>
       <w:r>
         <w:rPr>
           <w:rFonts w:eastAsia="Times New Roman" w:cs="Times New Roman" w:ascii="Times New Roman" w:hAnsi="Times New Roman"/>
-          <w:color w:val="000000"/>
-          <w:sz w:val="24"/>
-          <w:szCs w:val="24"/>
-          <w:shd w:fill="auto" w:val="clear"/>
+          <w:color w:val="auto"/>
+          <w:sz w:val="24"/>
+          <w:szCs w:val="24"/>
           <w:lang w:val="en-US"/>
         </w:rPr>
         <w:t>${contract_date}</w:t>
@@ -121,10 +110,9 @@
       <w:r>
         <w:rPr>
           <w:rFonts w:eastAsia="Times New Roman" w:cs="Times New Roman" w:ascii="Times New Roman" w:hAnsi="Times New Roman"/>
-          <w:color w:val="000000"/>
-          <w:sz w:val="24"/>
-          <w:szCs w:val="24"/>
-          <w:shd w:fill="auto" w:val="clear"/>
+          <w:color w:val="auto"/>
+          <w:sz w:val="24"/>
+          <w:szCs w:val="24"/>
         </w:rPr>
         <w:br/>
         <w:br/>
@@ -133,20 +121,18 @@
         <w:rPr>
           <w:rFonts w:eastAsia="Times New Roman" w:cs="Times New Roman" w:ascii="Times New Roman" w:hAnsi="Times New Roman"/>
           <w:b/>
-          <w:color w:val="000000"/>
-          <w:sz w:val="24"/>
-          <w:szCs w:val="24"/>
-          <w:shd w:fill="auto" w:val="clear"/>
+          <w:color w:val="auto"/>
+          <w:sz w:val="24"/>
+          <w:szCs w:val="24"/>
         </w:rPr>
         <w:t>г. Ташкент</w:t>
       </w:r>
       <w:r>
         <w:rPr>
           <w:rFonts w:eastAsia="Times New Roman" w:cs="Times New Roman" w:ascii="Times New Roman" w:hAnsi="Times New Roman"/>
-          <w:color w:val="000000"/>
-          <w:sz w:val="24"/>
-          <w:szCs w:val="24"/>
-          <w:shd w:fill="auto" w:val="clear"/>
+          <w:color w:val="auto"/>
+          <w:sz w:val="24"/>
+          <w:szCs w:val="24"/>
         </w:rPr>
         <w:t>                                                                                                  ${current_date} г.</w:t>
       </w:r>
@@ -162,16 +148,14 @@
           <w:color w:val="auto"/>
           <w:sz w:val="24"/>
           <w:szCs w:val="24"/>
-          <w:shd w:fill="auto" w:val="clear"/>
         </w:rPr>
       </w:pPr>
       <w:r>
         <w:rPr>
           <w:rFonts w:eastAsia="Times New Roman" w:cs="Times New Roman" w:ascii="Times New Roman" w:hAnsi="Times New Roman"/>
-          <w:color w:val="000000"/>
-          <w:sz w:val="24"/>
-          <w:szCs w:val="24"/>
-          <w:shd w:fill="auto" w:val="clear"/>
+          <w:color w:val="auto"/>
+          <w:sz w:val="24"/>
+          <w:szCs w:val="24"/>
         </w:rPr>
       </w:r>
     </w:p>
@@ -184,72 +168,86 @@
         <w:jc w:val="both"/>
         <w:rPr>
           <w:color w:val="auto"/>
-          <w:shd w:fill="auto" w:val="clear"/>
         </w:rPr>
       </w:pPr>
       <w:r>
         <w:rPr>
           <w:rFonts w:eastAsia="Times New Roman" w:cs="Times New Roman" w:ascii="Times New Roman" w:hAnsi="Times New Roman"/>
           <w:b/>
-          <w:color w:val="000000"/>
-          <w:sz w:val="24"/>
-          <w:szCs w:val="24"/>
-          <w:shd w:fill="auto" w:val="clear"/>
-        </w:rPr>
-        <w:t>${legal_name_prefix}</w:t>
+          <w:color w:val="auto"/>
+          <w:sz w:val="24"/>
+          <w:szCs w:val="24"/>
+        </w:rPr>
+        <w:t>${legal_name_prefix} «</w:t>
       </w:r>
       <w:r>
         <w:rPr>
           <w:rFonts w:eastAsia="Times New Roman" w:cs="Times New Roman" w:ascii="Times New Roman" w:hAnsi="Times New Roman"/>
           <w:b/>
-          <w:color w:val="000000"/>
-          <w:sz w:val="24"/>
-          <w:szCs w:val="24"/>
-          <w:shd w:fill="auto" w:val="clear"/>
-        </w:rPr>
-        <w:t xml:space="preserve"> «</w:t>
+          <w:color w:val="auto"/>
+          <w:sz w:val="24"/>
+          <w:szCs w:val="24"/>
+          <w:lang w:val="en-GB"/>
+        </w:rPr>
+        <w:t>${legal_name}</w:t>
       </w:r>
       <w:r>
         <w:rPr>
           <w:rFonts w:eastAsia="Times New Roman" w:cs="Times New Roman" w:ascii="Times New Roman" w:hAnsi="Times New Roman"/>
           <w:b/>
-          <w:color w:val="000000"/>
-          <w:sz w:val="24"/>
-          <w:szCs w:val="24"/>
-          <w:shd w:fill="auto" w:val="clear"/>
-          <w:lang w:val="en-US"/>
-        </w:rPr>
-        <w:t>${legal_name}</w:t>
+          <w:color w:val="auto"/>
+          <w:sz w:val="24"/>
+          <w:szCs w:val="24"/>
+        </w:rPr>
+        <w:t>»,</w:t>
+      </w:r>
+      <w:r>
+        <w:rPr>
+          <w:rFonts w:cs="Times New Roman" w:ascii="Times New Roman" w:hAnsi="Times New Roman"/>
+          <w:b/>
+          <w:color w:val="auto"/>
+          <w:sz w:val="24"/>
+          <w:szCs w:val="24"/>
+        </w:rPr>
+        <w:t xml:space="preserve"> </w:t>
+      </w:r>
+      <w:r>
+        <w:rPr>
+          <w:rFonts w:cs="Times New Roman" w:ascii="Times New Roman" w:hAnsi="Times New Roman"/>
+          <w:color w:val="auto"/>
+          <w:sz w:val="24"/>
+          <w:szCs w:val="24"/>
+        </w:rPr>
+        <w:t xml:space="preserve">именуемое в дальнейшем «Продавец», в лице </w:t>
+        <w:br/>
+      </w:r>
+      <w:r>
+        <w:rPr>
+          <w:rFonts w:eastAsia="Times New Roman" w:cs="Times New Roman" w:ascii="Times New Roman" w:hAnsi="Times New Roman"/>
+          <w:bCs/>
+          <w:color w:val="auto"/>
+          <w:sz w:val="24"/>
+          <w:szCs w:val="24"/>
+        </w:rPr>
+        <w:t>директора,</w:t>
       </w:r>
       <w:r>
         <w:rPr>
           <w:rFonts w:eastAsia="Times New Roman" w:cs="Times New Roman" w:ascii="Times New Roman" w:hAnsi="Times New Roman"/>
           <w:b/>
-          <w:color w:val="000000"/>
-          <w:sz w:val="24"/>
-          <w:szCs w:val="24"/>
-          <w:shd w:fill="auto" w:val="clear"/>
-        </w:rPr>
-        <w:t xml:space="preserve">» </w:t>
-      </w:r>
-      <w:r>
-        <w:rPr>
-          <w:rFonts w:cs="Times New Roman" w:ascii="Times New Roman" w:hAnsi="Times New Roman"/>
-          <w:color w:val="000000"/>
-          <w:sz w:val="24"/>
-          <w:szCs w:val="24"/>
-          <w:shd w:fill="auto" w:val="clear"/>
-        </w:rPr>
-        <w:t xml:space="preserve">именуемое в дальнейшем «Исполнитель», в лице директора, </w:t>
+          <w:color w:val="auto"/>
+          <w:sz w:val="24"/>
+          <w:szCs w:val="24"/>
+        </w:rPr>
+        <w:t xml:space="preserve"> </w:t>
       </w:r>
       <w:r>
         <w:rPr>
           <w:rFonts w:eastAsia="Times New Roman" w:cs="Times New Roman" w:ascii="Times New Roman" w:hAnsi="Times New Roman"/>
           <w:b/>
-          <w:color w:val="000000"/>
-          <w:sz w:val="24"/>
-          <w:szCs w:val="24"/>
-          <w:shd w:fill="auto" w:val="clear"/>
+          <w:color w:val="auto"/>
+          <w:sz w:val="24"/>
+          <w:szCs w:val="24"/>
           <w:lang w:val="en-US"/>
         </w:rPr>
         <w:t>${director_name}</w:t>
@@ -257,24 +255,91 @@
       <w:r>
         <w:rPr>
           <w:rFonts w:eastAsia="Times New Roman" w:cs="Times New Roman" w:ascii="Times New Roman" w:hAnsi="Times New Roman"/>
-          <w:color w:val="000000"/>
-          <w:sz w:val="24"/>
-          <w:szCs w:val="24"/>
-          <w:shd w:fill="auto" w:val="clear"/>
+          <w:b/>
+          <w:color w:val="auto"/>
+          <w:sz w:val="24"/>
+          <w:szCs w:val="24"/>
         </w:rPr>
         <w:t>,</w:t>
       </w:r>
       <w:r>
         <w:rPr>
+          <w:color w:val="auto"/>
+          <w:sz w:val="24"/>
+          <w:szCs w:val="24"/>
+        </w:rPr>
+        <w:t xml:space="preserve"> </w:t>
+      </w:r>
+      <w:r>
+        <w:rPr>
           <w:rFonts w:cs="Times New Roman" w:ascii="Times New Roman" w:hAnsi="Times New Roman"/>
-          <w:color w:val="000000"/>
-          <w:sz w:val="24"/>
-          <w:szCs w:val="24"/>
-          <w:shd w:fill="auto" w:val="clear"/>
-        </w:rPr>
-        <w:t xml:space="preserve"> действующего на  основании Устава с одной  стороны </w:t>
+          <w:color w:val="auto"/>
+          <w:sz w:val="24"/>
+          <w:szCs w:val="24"/>
+        </w:rPr>
+        <w:t xml:space="preserve">действующего на  основании Устава с одной  стороны </w:t>
         <w:br/>
-        <w:t>и ООО «ALIF MOLIYA», именуемый в дальнейшем «Заказчик», в лице директора,  Лафизов Н.Дж., действующий на основании Устава  заключили настоящее Дополнительное Соглашение о нижеследующем:</w:t>
+        <w:t xml:space="preserve">и </w:t>
+      </w:r>
+      <w:r>
+        <w:rPr>
+          <w:rFonts w:cs="Times New Roman" w:ascii="Times New Roman" w:hAnsi="Times New Roman"/>
+          <w:b/>
+          <w:bCs/>
+          <w:color w:val="auto"/>
+          <w:sz w:val="24"/>
+          <w:szCs w:val="24"/>
+        </w:rPr>
+        <w:t>ООО</w:t>
+      </w:r>
+      <w:r>
+        <w:rPr>
+          <w:rFonts w:cs="Times New Roman" w:ascii="Times New Roman" w:hAnsi="Times New Roman"/>
+          <w:color w:val="auto"/>
+          <w:sz w:val="24"/>
+          <w:szCs w:val="24"/>
+        </w:rPr>
+        <w:t xml:space="preserve"> «</w:t>
+      </w:r>
+      <w:r>
+        <w:rPr>
+          <w:rFonts w:cs="Times New Roman" w:ascii="Times New Roman" w:hAnsi="Times New Roman"/>
+          <w:b/>
+          <w:bCs/>
+          <w:color w:val="auto"/>
+          <w:sz w:val="24"/>
+          <w:szCs w:val="24"/>
+        </w:rPr>
+        <w:t>ALIF MOLIYA</w:t>
+      </w:r>
+      <w:r>
+        <w:rPr>
+          <w:rFonts w:cs="Times New Roman" w:ascii="Times New Roman" w:hAnsi="Times New Roman"/>
+          <w:color w:val="auto"/>
+          <w:sz w:val="24"/>
+          <w:szCs w:val="24"/>
+        </w:rPr>
+        <w:t xml:space="preserve">», именуемый в дальнейшем «Покупатель», в лице директора, </w:t>
+      </w:r>
+      <w:r>
+        <w:rPr>
+          <w:rFonts w:cs="Times New Roman" w:ascii="Times New Roman" w:hAnsi="Times New Roman"/>
+          <w:b/>
+          <w:bCs/>
+          <w:color w:val="auto"/>
+          <w:sz w:val="24"/>
+          <w:szCs w:val="24"/>
+        </w:rPr>
+        <w:t>Лафизов Н.Дж.</w:t>
+      </w:r>
+      <w:r>
+        <w:rPr>
+          <w:rFonts w:cs="Times New Roman" w:ascii="Times New Roman" w:hAnsi="Times New Roman"/>
+          <w:color w:val="auto"/>
+          <w:sz w:val="24"/>
+          <w:szCs w:val="24"/>
+        </w:rPr>
+        <w:t>, действующий на основании Устава  заключили настоящее Дополнительное Соглашение о нижеследующем:</w:t>
       </w:r>
     </w:p>
     <w:p>
@@ -286,21 +351,20 @@
         </w:numPr>
         <w:shd w:val="clear" w:color="auto" w:fill="FFFFFF"/>
         <w:spacing w:lineRule="auto" w:line="240"/>
+        <w:ind w:left="426" w:firstLine="141"/>
         <w:jc w:val="both"/>
         <w:rPr>
           <w:color w:val="auto"/>
-          <w:shd w:fill="auto" w:val="clear"/>
         </w:rPr>
       </w:pPr>
       <w:r>
         <w:rPr>
           <w:rFonts w:eastAsia="Times New Roman" w:cs="Times New Roman" w:ascii="Times New Roman" w:hAnsi="Times New Roman"/>
-          <w:color w:val="000000"/>
-          <w:sz w:val="24"/>
-          <w:szCs w:val="24"/>
-          <w:shd w:fill="auto" w:val="clear"/>
-        </w:rPr>
-        <w:t>Пункт 2.1.  Договора издать в следующей редакции:</w:t>
+          <w:color w:val="auto"/>
+          <w:sz w:val="24"/>
+          <w:szCs w:val="24"/>
+        </w:rPr>
+        <w:t>Пункт 2.1.  Договора добавить следующий пункт:</w:t>
       </w:r>
     </w:p>
     <w:p>
@@ -314,10 +378,9 @@
       <w:r>
         <w:rPr>
           <w:rStyle w:val="Rvts4"/>
-          <w:color w:val="000000"/>
-          <w:shd w:fill="auto" w:val="clear"/>
-        </w:rPr>
-        <w:t>«2.1. Заказчик в праве:</w:t>
+          <w:color w:val="auto"/>
+        </w:rPr>
+        <w:t>«2.1.9.  В случаи доставки товара курьерской службой:</w:t>
       </w:r>
     </w:p>
     <w:p>
@@ -331,10 +394,9 @@
       <w:r>
         <w:rPr>
           <w:rStyle w:val="Rvts4"/>
-          <w:color w:val="000000"/>
-          <w:shd w:fill="auto" w:val="clear"/>
-        </w:rPr>
-        <w:t>- требовать от Исполнителя обеспечения оказания услуг, в соответствии с действующими государственными стандартами и другими нормативными документами, необходимыми для исполнения договора;</w:t>
+          <w:color w:val="auto"/>
+        </w:rPr>
+        <w:t>-  предоставить покупателю заявку в установленной форме;</w:t>
       </w:r>
     </w:p>
     <w:p>
@@ -348,10 +410,9 @@
       <w:r>
         <w:rPr>
           <w:rStyle w:val="Rvts4"/>
-          <w:color w:val="000000"/>
-          <w:shd w:fill="auto" w:val="clear"/>
-        </w:rPr>
-        <w:t>- требовать от Исполнителя оказания Услуг соответствующего качества согласно заявке, подаваемой в соответствии с настоящим договором;</w:t>
+          <w:color w:val="auto"/>
+        </w:rPr>
+        <w:t>- передать товар и соответствующие документы курьерской службе;</w:t>
       </w:r>
     </w:p>
     <w:p>
@@ -365,79 +426,9 @@
       <w:r>
         <w:rPr>
           <w:rStyle w:val="Rvts4"/>
-          <w:color w:val="000000"/>
-          <w:shd w:fill="auto" w:val="clear"/>
-        </w:rPr>
-        <w:t>- в случае оказания Услуги ненадлежащего качества по своему выбору</w:t>
-      </w:r>
-      <w:r>
-        <w:rPr>
-          <w:color w:val="000000"/>
-          <w:shd w:fill="auto" w:val="clear"/>
-        </w:rPr>
-        <w:t xml:space="preserve"> </w:t>
-      </w:r>
-      <w:r>
-        <w:rPr>
-          <w:rStyle w:val="Rvts4"/>
-          <w:color w:val="000000"/>
-          <w:shd w:fill="auto" w:val="clear"/>
-        </w:rPr>
-        <w:t>потребовать:</w:t>
-      </w:r>
-    </w:p>
-    <w:p>
-      <w:pPr>
-        <w:pStyle w:val="Rvps3"/>
-        <w:shd w:val="clear" w:color="auto" w:fill="FFFFFF"/>
-        <w:spacing w:beforeAutospacing="0" w:before="240" w:afterAutospacing="0" w:after="240"/>
-        <w:ind w:firstLine="142"/>
-        <w:jc w:val="both"/>
-        <w:rPr/>
-      </w:pPr>
-      <w:r>
-        <w:rPr>
-          <w:rStyle w:val="Rvts4"/>
-          <w:color w:val="000000"/>
-          <w:shd w:fill="auto" w:val="clear"/>
-        </w:rPr>
-        <w:t>а) замены на аналогичную Услугу надлежащего качества;</w:t>
-      </w:r>
-    </w:p>
-    <w:p>
-      <w:pPr>
-        <w:pStyle w:val="Rvps3"/>
-        <w:shd w:val="clear" w:color="auto" w:fill="FFFFFF"/>
-        <w:spacing w:beforeAutospacing="0" w:before="240" w:afterAutospacing="0" w:after="240"/>
-        <w:ind w:left="720" w:hanging="578"/>
-        <w:jc w:val="both"/>
-        <w:rPr/>
-      </w:pPr>
-      <w:r>
-        <w:rPr>
-          <w:rStyle w:val="Rvts4"/>
-          <w:color w:val="000000"/>
-          <w:shd w:fill="auto" w:val="clear"/>
-        </w:rPr>
-        <w:t>б) безвозмездного устранения недостатков Услуги или возмещения расходов на исправление недостатков Заказчиком либо третьим лицом;</w:t>
-      </w:r>
-    </w:p>
-    <w:p>
-      <w:pPr>
-        <w:pStyle w:val="Rvps3"/>
-        <w:shd w:val="clear" w:color="auto" w:fill="FFFFFF"/>
-        <w:spacing w:beforeAutospacing="0" w:before="240" w:afterAutospacing="0" w:after="240"/>
-        <w:ind w:firstLine="142"/>
-        <w:jc w:val="both"/>
-        <w:rPr/>
-      </w:pPr>
-      <w:r>
-        <w:rPr>
-          <w:rStyle w:val="Rvts4"/>
-          <w:color w:val="000000"/>
-          <w:shd w:fill="auto" w:val="clear"/>
-        </w:rPr>
-        <w:t>в) соразмерного уменьшения цены;</w:t>
+          <w:color w:val="auto"/>
+        </w:rPr>
+        <w:t>- оплатить услуги курьерской службе по выставленной счет-фактуре Покупателя в течении 5 банковских дней после ее получения;</w:t>
       </w:r>
     </w:p>
     <w:p>
@@ -451,10 +442,105 @@
       <w:r>
         <w:rPr>
           <w:rStyle w:val="Rvts4"/>
-          <w:color w:val="000000"/>
-          <w:shd w:fill="auto" w:val="clear"/>
-        </w:rPr>
-        <w:t>- требовать от Исполнителя возмещения нанесенного ущерба в результате неисполнения или ненадлежащего исполнения условий договора.</w:t>
+          <w:color w:val="auto"/>
+        </w:rPr>
+        <w:t>- заменить товар при выявлении дефекта и не соответствие заявленным характеристикам товара.»</w:t>
+      </w:r>
+    </w:p>
+    <w:p>
+      <w:pPr>
+        <w:pStyle w:val="Rvps3"/>
+        <w:shd w:val="clear" w:color="auto" w:fill="FFFFFF"/>
+        <w:spacing w:beforeAutospacing="0" w:before="240" w:afterAutospacing="0" w:after="240"/>
+        <w:ind w:firstLine="567"/>
+        <w:jc w:val="both"/>
+        <w:rPr>
+          <w:color w:val="auto"/>
+        </w:rPr>
+      </w:pPr>
+      <w:r>
+        <w:rPr>
+          <w:color w:val="auto"/>
+        </w:rPr>
+        <w:t>2. Пункт 2.2.  Договора добавить следующий пункт:</w:t>
+      </w:r>
+    </w:p>
+    <w:p>
+      <w:pPr>
+        <w:pStyle w:val="LOnormal"/>
+        <w:shd w:val="clear" w:color="auto" w:fill="FFFFFF"/>
+        <w:spacing w:lineRule="auto" w:line="240" w:before="0" w:after="120"/>
+        <w:jc w:val="both"/>
+        <w:rPr>
+          <w:color w:val="auto"/>
+        </w:rPr>
+      </w:pPr>
+      <w:r>
+        <w:rPr>
+          <w:rFonts w:eastAsia="Times New Roman" w:cs="Times New Roman" w:ascii="Times New Roman" w:hAnsi="Times New Roman"/>
+          <w:color w:val="auto"/>
+          <w:sz w:val="24"/>
+          <w:szCs w:val="24"/>
+        </w:rPr>
+        <w:t>« 2.2.4. В случаи доставки товара курьерской службой:</w:t>
+      </w:r>
+    </w:p>
+    <w:p>
+      <w:pPr>
+        <w:pStyle w:val="LOnormal"/>
+        <w:shd w:val="clear" w:color="auto" w:fill="FFFFFF"/>
+        <w:spacing w:lineRule="auto" w:line="240" w:before="0" w:after="120"/>
+        <w:jc w:val="both"/>
+        <w:rPr>
+          <w:color w:val="auto"/>
+        </w:rPr>
+      </w:pPr>
+      <w:r>
+        <w:rPr>
+          <w:rFonts w:eastAsia="Times New Roman" w:cs="Times New Roman" w:ascii="Times New Roman" w:hAnsi="Times New Roman"/>
+          <w:color w:val="auto"/>
+          <w:sz w:val="24"/>
+          <w:szCs w:val="24"/>
+        </w:rPr>
+        <w:t>- принять заявку Продавца;</w:t>
+      </w:r>
+    </w:p>
+    <w:p>
+      <w:pPr>
+        <w:pStyle w:val="LOnormal"/>
+        <w:shd w:val="clear" w:color="auto" w:fill="FFFFFF"/>
+        <w:spacing w:lineRule="auto" w:line="240" w:before="0" w:after="120"/>
+        <w:jc w:val="both"/>
+        <w:rPr>
+          <w:color w:val="auto"/>
+        </w:rPr>
+      </w:pPr>
+      <w:r>
+        <w:rPr>
+          <w:rFonts w:eastAsia="Times New Roman" w:cs="Times New Roman" w:ascii="Times New Roman" w:hAnsi="Times New Roman"/>
+          <w:color w:val="auto"/>
+          <w:sz w:val="24"/>
+          <w:szCs w:val="24"/>
+        </w:rPr>
+        <w:t>- выставить Продавцу счет фактуру за оказанные по его заявке Услуги в соответствии с настоящим договором.»</w:t>
+      </w:r>
+    </w:p>
+    <w:p>
+      <w:pPr>
+        <w:pStyle w:val="Rvps3"/>
+        <w:shd w:val="clear" w:color="auto" w:fill="FFFFFF"/>
+        <w:spacing w:beforeAutospacing="0" w:before="240" w:afterAutospacing="0" w:after="240"/>
+        <w:ind w:left="644" w:hanging="0"/>
+        <w:jc w:val="both"/>
+        <w:rPr>
+          <w:color w:val="auto"/>
+        </w:rPr>
+      </w:pPr>
+      <w:r>
+        <w:rPr>
+          <w:color w:val="auto"/>
+        </w:rPr>
+        <w:t>3. Дополнить Договор пунктом 3.7 и 3.8</w:t>
       </w:r>
     </w:p>
     <w:p>
@@ -467,233 +553,23 @@
       </w:pPr>
       <w:r>
         <w:rPr>
-          <w:rStyle w:val="Rvts4"/>
-          <w:color w:val="000000"/>
-          <w:shd w:fill="auto" w:val="clear"/>
-        </w:rPr>
-        <w:t xml:space="preserve">- доставить товар своими силами, а также для исполнения услуг по настоящему Договору привлекать третьих лиц. При этом за действия третьих лиц, Заказчик обязуется отвечать, как за свои собственные.» </w:t>
-      </w:r>
-    </w:p>
-    <w:p>
-      <w:pPr>
-        <w:pStyle w:val="LOnormal"/>
-        <w:shd w:val="clear" w:color="auto" w:fill="FFFFFF"/>
-        <w:spacing w:lineRule="auto" w:line="240" w:before="0" w:after="120"/>
-        <w:ind w:left="851" w:hanging="284"/>
-        <w:jc w:val="both"/>
-        <w:rPr>
-          <w:color w:val="auto"/>
-          <w:shd w:fill="auto" w:val="clear"/>
-        </w:rPr>
-      </w:pPr>
-      <w:r>
-        <w:rPr>
-          <w:rFonts w:eastAsia="Times New Roman" w:cs="Times New Roman" w:ascii="Times New Roman" w:hAnsi="Times New Roman"/>
-          <w:color w:val="000000"/>
-          <w:sz w:val="24"/>
-          <w:szCs w:val="24"/>
-          <w:shd w:fill="auto" w:val="clear"/>
-        </w:rPr>
-        <w:t>2. Пункт 2.2.  Договора издать в следующей редакции:</w:t>
-      </w:r>
-    </w:p>
-    <w:p>
-      <w:pPr>
-        <w:pStyle w:val="LOnormal"/>
-        <w:shd w:val="clear" w:color="auto" w:fill="FFFFFF"/>
-        <w:spacing w:lineRule="auto" w:line="240" w:before="0" w:after="120"/>
-        <w:jc w:val="both"/>
-        <w:rPr>
-          <w:color w:val="auto"/>
-          <w:shd w:fill="auto" w:val="clear"/>
-        </w:rPr>
-      </w:pPr>
-      <w:r>
-        <w:rPr>
-          <w:rFonts w:eastAsia="Times New Roman" w:cs="Times New Roman" w:ascii="Times New Roman" w:hAnsi="Times New Roman"/>
-          <w:color w:val="000000"/>
-          <w:sz w:val="24"/>
-          <w:szCs w:val="24"/>
-          <w:shd w:fill="auto" w:val="clear"/>
-        </w:rPr>
-        <w:t>«2.2. Заказчик обязан:</w:t>
-      </w:r>
-    </w:p>
-    <w:p>
-      <w:pPr>
-        <w:pStyle w:val="LOnormal"/>
-        <w:shd w:val="clear" w:color="auto" w:fill="FFFFFF"/>
-        <w:spacing w:lineRule="auto" w:line="240" w:before="0" w:after="120"/>
-        <w:jc w:val="both"/>
-        <w:rPr>
-          <w:color w:val="auto"/>
-          <w:shd w:fill="auto" w:val="clear"/>
-        </w:rPr>
-      </w:pPr>
-      <w:r>
-        <w:rPr>
-          <w:rFonts w:eastAsia="Times New Roman" w:cs="Times New Roman" w:ascii="Times New Roman" w:hAnsi="Times New Roman"/>
-          <w:color w:val="000000"/>
-          <w:sz w:val="24"/>
-          <w:szCs w:val="24"/>
-          <w:shd w:fill="auto" w:val="clear"/>
-        </w:rPr>
-        <w:t>- принять оказанные по его заявке Услуги в соответствии с настоящим договором;</w:t>
-      </w:r>
-    </w:p>
-    <w:p>
-      <w:pPr>
-        <w:pStyle w:val="LOnormal"/>
-        <w:shd w:val="clear" w:color="auto" w:fill="FFFFFF"/>
-        <w:spacing w:lineRule="auto" w:line="240" w:before="0" w:after="120"/>
-        <w:jc w:val="both"/>
-        <w:rPr>
-          <w:color w:val="auto"/>
-          <w:shd w:fill="auto" w:val="clear"/>
-        </w:rPr>
-      </w:pPr>
-      <w:r>
-        <w:rPr>
-          <w:rFonts w:eastAsia="Times New Roman" w:cs="Times New Roman" w:ascii="Times New Roman" w:hAnsi="Times New Roman"/>
-          <w:color w:val="000000"/>
-          <w:sz w:val="24"/>
-          <w:szCs w:val="24"/>
-          <w:shd w:fill="auto" w:val="clear"/>
-        </w:rPr>
-        <w:t xml:space="preserve">- оплатить Услуги по цене, указанной в пункте 3.4 настоящего договора, в течение </w:t>
-        <w:br/>
-        <w:t>5 банковских дней с момента подписания акта сверки и счет фактуры.»</w:t>
-      </w:r>
-    </w:p>
-    <w:p>
-      <w:pPr>
-        <w:pStyle w:val="LOnormal"/>
-        <w:shd w:val="clear" w:color="auto" w:fill="FFFFFF"/>
-        <w:spacing w:lineRule="auto" w:line="240" w:before="0" w:after="120"/>
-        <w:ind w:left="709" w:hanging="142"/>
-        <w:jc w:val="both"/>
-        <w:rPr>
-          <w:color w:val="auto"/>
-          <w:shd w:fill="auto" w:val="clear"/>
-        </w:rPr>
-      </w:pPr>
-      <w:r>
-        <w:rPr>
-          <w:rFonts w:eastAsia="Times New Roman" w:cs="Times New Roman" w:ascii="Times New Roman" w:hAnsi="Times New Roman"/>
-          <w:color w:val="000000"/>
-          <w:sz w:val="24"/>
-          <w:szCs w:val="24"/>
-          <w:shd w:fill="auto" w:val="clear"/>
-        </w:rPr>
-        <w:t>3. Пункт 2.3. Договора издать в следующей редакции:</w:t>
-      </w:r>
-    </w:p>
-    <w:p>
-      <w:pPr>
-        <w:pStyle w:val="LOnormal"/>
-        <w:shd w:val="clear" w:color="auto" w:fill="FFFFFF"/>
-        <w:spacing w:lineRule="auto" w:line="240" w:before="0" w:after="120"/>
-        <w:jc w:val="both"/>
-        <w:rPr>
-          <w:color w:val="auto"/>
-          <w:shd w:fill="auto" w:val="clear"/>
-        </w:rPr>
-      </w:pPr>
-      <w:r>
-        <w:rPr>
-          <w:rFonts w:eastAsia="Times New Roman" w:cs="Times New Roman" w:ascii="Times New Roman" w:hAnsi="Times New Roman"/>
-          <w:color w:val="000000"/>
-          <w:sz w:val="24"/>
-          <w:szCs w:val="24"/>
-          <w:shd w:fill="auto" w:val="clear"/>
-        </w:rPr>
-        <w:t>«2.3. Исполнитель вправе:</w:t>
-      </w:r>
-    </w:p>
-    <w:p>
-      <w:pPr>
-        <w:pStyle w:val="LOnormal"/>
-        <w:shd w:val="clear" w:color="auto" w:fill="FFFFFF"/>
-        <w:spacing w:lineRule="auto" w:line="240" w:before="0" w:after="120"/>
-        <w:jc w:val="both"/>
-        <w:rPr>
-          <w:color w:val="auto"/>
-          <w:shd w:fill="auto" w:val="clear"/>
-        </w:rPr>
-      </w:pPr>
-      <w:r>
-        <w:rPr>
-          <w:rFonts w:eastAsia="Times New Roman" w:cs="Times New Roman" w:ascii="Times New Roman" w:hAnsi="Times New Roman"/>
-          <w:color w:val="000000"/>
-          <w:sz w:val="24"/>
-          <w:szCs w:val="24"/>
-          <w:shd w:fill="auto" w:val="clear"/>
-        </w:rPr>
-        <w:t>- требовать от Заказчика осуществления предварительной оплаты и окончательных расчетов за оказываемые Услуги в порядке и объемах, установленных действующим законодательством;</w:t>
-      </w:r>
-    </w:p>
-    <w:p>
-      <w:pPr>
-        <w:pStyle w:val="LOnormal"/>
-        <w:shd w:val="clear" w:color="auto" w:fill="FFFFFF"/>
-        <w:spacing w:lineRule="auto" w:line="240" w:before="0" w:after="120"/>
-        <w:jc w:val="both"/>
-        <w:rPr>
-          <w:color w:val="auto"/>
-          <w:shd w:fill="auto" w:val="clear"/>
-        </w:rPr>
-      </w:pPr>
-      <w:r>
-        <w:rPr>
-          <w:rFonts w:eastAsia="Times New Roman" w:cs="Times New Roman" w:ascii="Times New Roman" w:hAnsi="Times New Roman"/>
-          <w:color w:val="000000"/>
-          <w:sz w:val="24"/>
-          <w:szCs w:val="24"/>
-          <w:shd w:fill="auto" w:val="clear"/>
-        </w:rPr>
-        <w:t>- требовать от Заказчика возмещения нанесенного ущерба в результате необоснованного отказа от принятия оказанных Услуг в соответствии с поданной заявкой;</w:t>
-      </w:r>
-    </w:p>
-    <w:p>
-      <w:pPr>
-        <w:pStyle w:val="LOnormal"/>
-        <w:shd w:val="clear" w:color="auto" w:fill="FFFFFF"/>
-        <w:spacing w:lineRule="auto" w:line="240" w:before="0" w:after="120"/>
-        <w:jc w:val="both"/>
-        <w:rPr>
-          <w:color w:val="auto"/>
-          <w:shd w:fill="auto" w:val="clear"/>
-        </w:rPr>
-      </w:pPr>
-      <w:r>
-        <w:rPr>
-          <w:rFonts w:eastAsia="Times New Roman" w:cs="Times New Roman" w:ascii="Times New Roman" w:hAnsi="Times New Roman"/>
-          <w:color w:val="000000"/>
-          <w:sz w:val="24"/>
-          <w:szCs w:val="24"/>
-          <w:shd w:fill="auto" w:val="clear"/>
-        </w:rPr>
-        <w:t>- воспользоваться сервисом доставки Заказчика и передать товар на доставку курьеру, прибывший на основании заявки Заказчика;</w:t>
-      </w:r>
-    </w:p>
-    <w:p>
-      <w:pPr>
-        <w:pStyle w:val="Rvps3"/>
-        <w:shd w:val="clear" w:color="auto" w:fill="FFFFFF"/>
-        <w:spacing w:beforeAutospacing="0" w:before="240" w:afterAutospacing="0" w:after="240"/>
-        <w:ind w:firstLine="567"/>
-        <w:jc w:val="both"/>
-        <w:rPr>
-          <w:color w:val="auto"/>
-          <w:shd w:fill="auto" w:val="clear"/>
-        </w:rPr>
-      </w:pPr>
-      <w:r>
-        <w:rPr>
-          <w:color w:val="000000"/>
-          <w:shd w:fill="auto" w:val="clear"/>
-        </w:rPr>
-        <w:t>4. Дополнить Договор пунктом 3.4</w:t>
+          <w:color w:val="auto"/>
+        </w:rPr>
+        <w:t>«</w:t>
+      </w:r>
+      <w:r>
+        <w:rPr>
+          <w:rStyle w:val="Rvts6"/>
+          <w:iCs/>
+          <w:color w:val="auto"/>
+        </w:rPr>
+        <w:t>3.7. Стоимость вызова курьера для Продавца в городе Ташкент в течении дня составляет 20 000 (двадцать тысяч) сум за каждую заявку.</w:t>
+      </w:r>
+      <w:r>
+        <w:rPr>
+          <w:color w:val="auto"/>
+        </w:rPr>
+        <w:t>»</w:t>
       </w:r>
     </w:p>
     <w:p>
@@ -706,26 +582,17 @@
       </w:pPr>
       <w:r>
         <w:rPr>
-          <w:color w:val="000000"/>
-          <w:shd w:fill="auto" w:val="clear"/>
-        </w:rPr>
-        <w:t>«</w:t>
+          <w:color w:val="auto"/>
+        </w:rPr>
+        <w:t xml:space="preserve">«3.8. </w:t>
       </w:r>
       <w:r>
         <w:rPr>
           <w:rStyle w:val="Rvts6"/>
           <w:iCs/>
-          <w:color w:val="000000"/>
-          <w:shd w:fill="auto" w:val="clear"/>
-        </w:rPr>
-        <w:t>3.4. Стоимость вызова курьера для Исполнителя в городе Ташкент в течении дня составляет 20 000 (двадцать тысяч) сум за каждую заявку.</w:t>
-      </w:r>
-      <w:r>
-        <w:rPr>
-          <w:color w:val="000000"/>
-          <w:shd w:fill="auto" w:val="clear"/>
-        </w:rPr>
-        <w:t>»</w:t>
+          <w:color w:val="auto"/>
+        </w:rPr>
+        <w:t xml:space="preserve">Стоимость вызова курьера и доставки для Продавца в регионы согласно тарификации, на сайте ______________________________. </w:t>
       </w:r>
     </w:p>
     <w:p>
@@ -737,16 +604,14 @@
         <w:jc w:val="both"/>
         <w:rPr>
           <w:color w:val="auto"/>
-          <w:shd w:fill="auto" w:val="clear"/>
         </w:rPr>
       </w:pPr>
       <w:r>
         <w:rPr>
           <w:rFonts w:eastAsia="Times New Roman" w:cs="Times New Roman" w:ascii="Times New Roman" w:hAnsi="Times New Roman"/>
-          <w:color w:val="000000"/>
-          <w:sz w:val="24"/>
-          <w:szCs w:val="24"/>
-          <w:shd w:fill="auto" w:val="clear"/>
+          <w:color w:val="auto"/>
+          <w:sz w:val="24"/>
+          <w:szCs w:val="24"/>
         </w:rPr>
         <w:t>5. Настоящее соглашение вступает в силу с момента подписания.</w:t>
       </w:r>
@@ -760,16 +625,14 @@
         <w:jc w:val="both"/>
         <w:rPr>
           <w:color w:val="auto"/>
-          <w:shd w:fill="auto" w:val="clear"/>
         </w:rPr>
       </w:pPr>
       <w:r>
         <w:rPr>
           <w:rFonts w:eastAsia="Times New Roman" w:cs="Times New Roman" w:ascii="Times New Roman" w:hAnsi="Times New Roman"/>
-          <w:color w:val="000000"/>
-          <w:sz w:val="24"/>
-          <w:szCs w:val="24"/>
-          <w:shd w:fill="auto" w:val="clear"/>
+          <w:color w:val="auto"/>
+          <w:sz w:val="24"/>
+          <w:szCs w:val="24"/>
         </w:rPr>
         <w:t>6. Во всем остальном, что не оговорено настоящим Дополнительным соглашением, стороны руководствуются положениями Договора.</w:t>
       </w:r>
@@ -783,16 +646,14 @@
         <w:jc w:val="both"/>
         <w:rPr>
           <w:color w:val="auto"/>
-          <w:shd w:fill="auto" w:val="clear"/>
         </w:rPr>
       </w:pPr>
       <w:r>
         <w:rPr>
           <w:rFonts w:eastAsia="Times New Roman" w:cs="Times New Roman" w:ascii="Times New Roman" w:hAnsi="Times New Roman"/>
-          <w:color w:val="000000"/>
-          <w:sz w:val="24"/>
-          <w:szCs w:val="24"/>
-          <w:shd w:fill="auto" w:val="clear"/>
+          <w:color w:val="auto"/>
+          <w:sz w:val="24"/>
+          <w:szCs w:val="24"/>
         </w:rPr>
         <w:t>7. Настоящее Дополнительное соглашение составлено в двух экземплярах, имеющих одинаковую юридическую силу, по одному для каждой из сторон.</w:t>
       </w:r>
@@ -806,7 +667,6 @@
         <w:jc w:val="both"/>
         <w:rPr>
           <w:color w:val="auto"/>
-          <w:shd w:fill="auto" w:val="clear"/>
         </w:rPr>
       </w:pPr>
       <w:bookmarkStart w:id="0" w:name="_gjdgxs"/>
@@ -814,10 +674,9 @@
       <w:r>
         <w:rPr>
           <w:rFonts w:eastAsia="Times New Roman" w:cs="Times New Roman" w:ascii="Times New Roman" w:hAnsi="Times New Roman"/>
-          <w:color w:val="000000"/>
-          <w:sz w:val="24"/>
-          <w:szCs w:val="24"/>
-          <w:shd w:fill="auto" w:val="clear"/>
+          <w:color w:val="auto"/>
+          <w:sz w:val="24"/>
+          <w:szCs w:val="24"/>
         </w:rPr>
         <w:t>8. Юридические адреса и реквизиты Сторон</w:t>
       </w:r>
@@ -825,18 +684,18 @@
         <w:rPr>
           <w:rFonts w:eastAsia="Times New Roman" w:cs="Times New Roman" w:ascii="Times New Roman" w:hAnsi="Times New Roman"/>
           <w:b/>
-          <w:color w:val="000000"/>
-          <w:sz w:val="24"/>
-          <w:szCs w:val="24"/>
-          <w:shd w:fill="auto" w:val="clear"/>
+          <w:color w:val="auto"/>
+          <w:sz w:val="24"/>
+          <w:szCs w:val="24"/>
         </w:rPr>
         <w:t>.</w:t>
       </w:r>
     </w:p>
     <w:tbl>
       <w:tblPr>
-        <w:tblW w:w="9345" w:type="dxa"/>
-        <w:jc w:val="left"/>
+        <w:tblStyle w:val="TableNormal1"/>
+        <w:tblW w:w="9213" w:type="dxa"/>
+        <w:jc w:val="center"/>
         <w:tblInd w:w="0" w:type="dxa"/>
         <w:tblLayout w:type="fixed"/>
         <w:tblCellMar>
@@ -845,17 +704,19 @@
           <w:bottom w:w="0" w:type="dxa"/>
           <w:right w:w="108" w:type="dxa"/>
         </w:tblCellMar>
-        <w:tblLook w:val="0000" w:noHBand="0" w:noVBand="0" w:firstColumn="0" w:lastRow="0" w:lastColumn="0" w:firstRow="0"/>
+        <w:tblLook w:val="0400" w:noHBand="0" w:noVBand="1" w:firstColumn="0" w:lastRow="0" w:lastColumn="0" w:firstRow="0"/>
       </w:tblPr>
       <w:tblGrid>
-        <w:gridCol w:w="4667"/>
-        <w:gridCol w:w="4677"/>
+        <w:gridCol w:w="4530"/>
+        <w:gridCol w:w="4682"/>
       </w:tblGrid>
       <w:tr>
-        <w:trPr/>
+        <w:trPr>
+          <w:trHeight w:val="3330" w:hRule="atLeast"/>
+        </w:trPr>
         <w:tc>
           <w:tcPr>
-            <w:tcW w:w="4667" w:type="dxa"/>
+            <w:tcW w:w="4530" w:type="dxa"/>
             <w:tcBorders>
               <w:top w:val="single" w:sz="4" w:space="0" w:color="000000"/>
               <w:left w:val="single" w:sz="4" w:space="0" w:color="000000"/>
@@ -867,135 +728,154 @@
             <w:pPr>
               <w:pStyle w:val="LOnormal"/>
               <w:widowControl w:val="false"/>
-              <w:spacing w:lineRule="auto" w:line="259" w:before="0" w:after="0"/>
+              <w:suppressAutoHyphens w:val="true"/>
+              <w:spacing w:lineRule="auto" w:line="240" w:before="0" w:after="0"/>
+              <w:ind w:left="-204" w:hanging="0"/>
               <w:jc w:val="center"/>
               <w:rPr>
                 <w:rFonts w:ascii="Times New Roman" w:hAnsi="Times New Roman" w:eastAsia="Times New Roman" w:cs="Times New Roman"/>
                 <w:b/>
                 <w:b/>
                 <w:color w:val="auto"/>
-                <w:sz w:val="24"/>
-                <w:szCs w:val="24"/>
-                <w:shd w:fill="auto" w:val="clear"/>
+                <w:kern w:val="0"/>
+                <w:sz w:val="24"/>
+                <w:szCs w:val="24"/>
+                <w:lang w:val="ru-RU" w:eastAsia="zh-CN" w:bidi="hi-IN"/>
               </w:rPr>
             </w:pPr>
             <w:r>
               <w:rPr>
                 <w:rFonts w:eastAsia="Times New Roman" w:cs="Times New Roman" w:ascii="Times New Roman" w:hAnsi="Times New Roman"/>
                 <w:b/>
-                <w:color w:val="000000"/>
-                <w:sz w:val="24"/>
-                <w:szCs w:val="24"/>
-                <w:shd w:fill="auto" w:val="clear"/>
-              </w:rPr>
-              <w:t>От</w:t>
-            </w:r>
-            <w:r>
-              <w:rPr>
-                <w:rFonts w:eastAsia="Times New Roman" w:cs="Times New Roman" w:ascii="Times New Roman" w:hAnsi="Times New Roman"/>
-                <w:b/>
-                <w:color w:val="000000"/>
-                <w:sz w:val="24"/>
-                <w:szCs w:val="24"/>
-                <w:shd w:fill="auto" w:val="clear"/>
-                <w:lang w:val="en-US"/>
-              </w:rPr>
-              <w:t xml:space="preserve"> </w:t>
-            </w:r>
-            <w:r>
-              <w:rPr>
-                <w:rFonts w:eastAsia="Times New Roman" w:cs="Times New Roman" w:ascii="Times New Roman" w:hAnsi="Times New Roman"/>
-                <w:b/>
-                <w:color w:val="000000"/>
-                <w:sz w:val="24"/>
-                <w:szCs w:val="24"/>
-                <w:shd w:fill="auto" w:val="clear"/>
-              </w:rPr>
-              <w:t>ПРОДАВЦА</w:t>
+                <w:color w:val="auto"/>
+                <w:kern w:val="0"/>
+                <w:sz w:val="24"/>
+                <w:szCs w:val="24"/>
+                <w:lang w:val="ru-RU" w:eastAsia="zh-CN" w:bidi="hi-IN"/>
+              </w:rPr>
+              <w:t>ПРОДАВЕЦ</w:t>
             </w:r>
           </w:p>
           <w:p>
             <w:pPr>
               <w:pStyle w:val="LOnormal"/>
               <w:widowControl w:val="false"/>
-              <w:spacing w:lineRule="auto" w:line="259" w:before="0" w:after="0"/>
+              <w:suppressAutoHyphens w:val="true"/>
+              <w:spacing w:lineRule="auto" w:line="240" w:before="0" w:after="0"/>
+              <w:ind w:left="-204" w:hanging="0"/>
               <w:jc w:val="center"/>
               <w:rPr>
                 <w:rFonts w:ascii="Times New Roman" w:hAnsi="Times New Roman" w:eastAsia="Times New Roman" w:cs="Times New Roman"/>
-                <w:color w:val="auto"/>
-                <w:sz w:val="24"/>
-                <w:szCs w:val="24"/>
-                <w:shd w:fill="auto" w:val="clear"/>
-                <w:lang w:val="en-US"/>
+                <w:b/>
+                <w:b/>
+                <w:color w:val="auto"/>
+                <w:kern w:val="0"/>
+                <w:sz w:val="24"/>
+                <w:szCs w:val="24"/>
+                <w:lang w:eastAsia="zh-CN" w:bidi="hi-IN"/>
               </w:rPr>
             </w:pPr>
             <w:r>
               <w:rPr>
                 <w:rFonts w:eastAsia="Times New Roman" w:cs="Times New Roman" w:ascii="Times New Roman" w:hAnsi="Times New Roman"/>
-                <w:color w:val="000000"/>
-                <w:sz w:val="24"/>
-                <w:szCs w:val="24"/>
-                <w:shd w:fill="auto" w:val="clear"/>
-                <w:lang w:val="en-US"/>
+                <w:b/>
+                <w:color w:val="auto"/>
+                <w:kern w:val="0"/>
+                <w:sz w:val="24"/>
+                <w:szCs w:val="24"/>
+                <w:lang w:val="en-US" w:eastAsia="zh-CN" w:bidi="hi-IN"/>
               </w:rPr>
               <w:t>${legal_name_prefix}</w:t>
             </w:r>
             <w:r>
               <w:rPr>
                 <w:rFonts w:eastAsia="Times New Roman" w:cs="Times New Roman" w:ascii="Times New Roman" w:hAnsi="Times New Roman"/>
-                <w:color w:val="000000"/>
-                <w:sz w:val="24"/>
-                <w:szCs w:val="24"/>
-                <w:shd w:fill="auto" w:val="clear"/>
-                <w:lang w:val="en-US"/>
-              </w:rPr>
-              <w:t xml:space="preserve"> «${legal_name}»</w:t>
+                <w:b/>
+                <w:color w:val="auto"/>
+                <w:kern w:val="0"/>
+                <w:sz w:val="24"/>
+                <w:szCs w:val="24"/>
+                <w:lang w:val="ru-RU" w:eastAsia="zh-CN" w:bidi="hi-IN"/>
+              </w:rPr>
+              <w:t xml:space="preserve"> “</w:t>
+            </w:r>
+            <w:r>
+              <w:rPr>
+                <w:rFonts w:eastAsia="Times New Roman" w:cs="Times New Roman" w:ascii="Times New Roman" w:hAnsi="Times New Roman"/>
+                <w:b/>
+                <w:color w:val="auto"/>
+                <w:kern w:val="0"/>
+                <w:sz w:val="24"/>
+                <w:szCs w:val="24"/>
+                <w:lang w:val="en-US" w:eastAsia="zh-CN" w:bidi="hi-IN"/>
+              </w:rPr>
+              <w:t>${legal_name}</w:t>
+            </w:r>
+            <w:r>
+              <w:rPr>
+                <w:rFonts w:eastAsia="Times New Roman" w:cs="Times New Roman" w:ascii="Times New Roman" w:hAnsi="Times New Roman"/>
+                <w:b/>
+                <w:color w:val="auto"/>
+                <w:kern w:val="0"/>
+                <w:sz w:val="24"/>
+                <w:szCs w:val="24"/>
+                <w:lang w:val="ru-RU" w:eastAsia="zh-CN" w:bidi="hi-IN"/>
+              </w:rPr>
+              <w:t>”</w:t>
             </w:r>
           </w:p>
           <w:p>
             <w:pPr>
               <w:pStyle w:val="LOnormal"/>
               <w:widowControl w:val="false"/>
-              <w:spacing w:lineRule="auto" w:line="259" w:before="0" w:after="0"/>
-              <w:rPr>
-                <w:rFonts w:ascii="Times New Roman" w:hAnsi="Times New Roman" w:eastAsia="Times New Roman" w:cs="Times New Roman"/>
-                <w:color w:val="auto"/>
-                <w:sz w:val="24"/>
-                <w:szCs w:val="24"/>
-                <w:shd w:fill="auto" w:val="clear"/>
+              <w:suppressAutoHyphens w:val="true"/>
+              <w:spacing w:lineRule="auto" w:line="240" w:before="0" w:after="0"/>
+              <w:jc w:val="left"/>
+              <w:rPr>
+                <w:rFonts w:ascii="Times New Roman" w:hAnsi="Times New Roman" w:eastAsia="Calibri" w:cs="Times New Roman"/>
+                <w:color w:val="auto"/>
+                <w:kern w:val="0"/>
+                <w:sz w:val="24"/>
+                <w:szCs w:val="24"/>
+                <w:lang w:val="ru-RU" w:eastAsia="zh-CN" w:bidi="hi-IN"/>
               </w:rPr>
             </w:pPr>
             <w:r>
               <w:rPr>
-                <w:rFonts w:eastAsia="Times New Roman" w:cs="Times New Roman" w:ascii="Times New Roman" w:hAnsi="Times New Roman"/>
-                <w:color w:val="000000"/>
-                <w:sz w:val="24"/>
-                <w:szCs w:val="24"/>
-                <w:shd w:fill="auto" w:val="clear"/>
-              </w:rPr>
-              <w:t xml:space="preserve">Адрес: ${address} </w:t>
+                <w:rFonts w:eastAsia="Calibri" w:cs="Times New Roman" w:ascii="Times New Roman" w:hAnsi="Times New Roman"/>
+                <w:color w:val="auto"/>
+                <w:kern w:val="0"/>
+                <w:sz w:val="24"/>
+                <w:szCs w:val="24"/>
+                <w:lang w:val="ru-RU" w:eastAsia="zh-CN" w:bidi="hi-IN"/>
+              </w:rPr>
+              <w:t>Адрес: ${address}</w:t>
             </w:r>
           </w:p>
           <w:p>
             <w:pPr>
               <w:pStyle w:val="LOnormal"/>
               <w:widowControl w:val="false"/>
-              <w:spacing w:lineRule="auto" w:line="259" w:before="0" w:after="0"/>
-              <w:rPr>
-                <w:rFonts w:ascii="Times New Roman" w:hAnsi="Times New Roman" w:eastAsia="Times New Roman" w:cs="Times New Roman"/>
-                <w:color w:val="auto"/>
-                <w:sz w:val="24"/>
-                <w:szCs w:val="24"/>
-                <w:shd w:fill="auto" w:val="clear"/>
+              <w:suppressAutoHyphens w:val="true"/>
+              <w:spacing w:lineRule="auto" w:line="240" w:before="0" w:after="0"/>
+              <w:jc w:val="left"/>
+              <w:rPr>
+                <w:rFonts w:ascii="Times New Roman" w:hAnsi="Times New Roman" w:eastAsia="Calibri" w:cs="Times New Roman"/>
+                <w:color w:val="auto"/>
+                <w:kern w:val="0"/>
+                <w:sz w:val="22"/>
+                <w:szCs w:val="22"/>
+                <w:lang w:val="ru-RU" w:eastAsia="zh-CN" w:bidi="hi-IN"/>
               </w:rPr>
             </w:pPr>
             <w:r>
               <w:rPr>
-                <w:rFonts w:eastAsia="Times New Roman" w:cs="Times New Roman" w:ascii="Times New Roman" w:hAnsi="Times New Roman"/>
-                <w:color w:val="000000"/>
-                <w:sz w:val="24"/>
-                <w:szCs w:val="24"/>
-                <w:shd w:fill="auto" w:val="clear"/>
+                <w:rFonts w:eastAsia="Calibri" w:cs="Times New Roman" w:ascii="Times New Roman" w:hAnsi="Times New Roman"/>
+                <w:color w:val="auto"/>
+                <w:kern w:val="0"/>
+                <w:sz w:val="22"/>
+                <w:szCs w:val="22"/>
+                <w:lang w:val="ru-RU" w:eastAsia="zh-CN" w:bidi="hi-IN"/>
               </w:rPr>
             </w:r>
           </w:p>
@@ -1003,22 +883,26 @@
             <w:pPr>
               <w:pStyle w:val="LOnormal"/>
               <w:widowControl w:val="false"/>
-              <w:spacing w:lineRule="auto" w:line="259" w:before="0" w:after="0"/>
-              <w:rPr>
-                <w:rFonts w:ascii="Times New Roman" w:hAnsi="Times New Roman" w:eastAsia="Times New Roman" w:cs="Times New Roman"/>
-                <w:color w:val="auto"/>
-                <w:sz w:val="24"/>
-                <w:szCs w:val="24"/>
-                <w:shd w:fill="auto" w:val="clear"/>
+              <w:suppressAutoHyphens w:val="true"/>
+              <w:spacing w:lineRule="auto" w:line="240" w:before="0" w:after="0"/>
+              <w:jc w:val="left"/>
+              <w:rPr>
+                <w:rFonts w:ascii="Times New Roman" w:hAnsi="Times New Roman" w:eastAsia="Calibri" w:cs="Times New Roman"/>
+                <w:color w:val="auto"/>
+                <w:kern w:val="0"/>
+                <w:sz w:val="22"/>
+                <w:szCs w:val="22"/>
+                <w:lang w:val="ru-RU" w:eastAsia="zh-CN" w:bidi="hi-IN"/>
               </w:rPr>
             </w:pPr>
             <w:r>
               <w:rPr>
-                <w:rFonts w:eastAsia="Times New Roman" w:cs="Times New Roman" w:ascii="Times New Roman" w:hAnsi="Times New Roman"/>
-                <w:color w:val="000000"/>
-                <w:sz w:val="24"/>
-                <w:szCs w:val="24"/>
-                <w:shd w:fill="auto" w:val="clear"/>
+                <w:rFonts w:eastAsia="Calibri" w:cs="Times New Roman" w:ascii="Times New Roman" w:hAnsi="Times New Roman"/>
+                <w:color w:val="auto"/>
+                <w:kern w:val="0"/>
+                <w:sz w:val="22"/>
+                <w:szCs w:val="22"/>
+                <w:lang w:val="ru-RU" w:eastAsia="zh-CN" w:bidi="hi-IN"/>
               </w:rPr>
             </w:r>
           </w:p>
@@ -1026,23 +910,26 @@
             <w:pPr>
               <w:pStyle w:val="LOnormal"/>
               <w:widowControl w:val="false"/>
-              <w:spacing w:lineRule="auto" w:line="259" w:before="0" w:after="0"/>
-              <w:jc w:val="both"/>
-              <w:rPr>
-                <w:rFonts w:ascii="Times New Roman" w:hAnsi="Times New Roman" w:eastAsia="Times New Roman" w:cs="Times New Roman"/>
-                <w:color w:val="auto"/>
-                <w:sz w:val="24"/>
-                <w:szCs w:val="24"/>
-                <w:shd w:fill="auto" w:val="clear"/>
+              <w:suppressAutoHyphens w:val="true"/>
+              <w:spacing w:lineRule="auto" w:line="240" w:before="0" w:after="0"/>
+              <w:jc w:val="left"/>
+              <w:rPr>
+                <w:rFonts w:ascii="Times New Roman" w:hAnsi="Times New Roman" w:eastAsia="Calibri" w:cs="Times New Roman"/>
+                <w:color w:val="auto"/>
+                <w:kern w:val="0"/>
+                <w:sz w:val="24"/>
+                <w:szCs w:val="24"/>
+                <w:lang w:eastAsia="zh-CN" w:bidi="hi-IN"/>
               </w:rPr>
             </w:pPr>
             <w:r>
               <w:rPr>
-                <w:rFonts w:eastAsia="Times New Roman" w:cs="Times New Roman" w:ascii="Times New Roman" w:hAnsi="Times New Roman"/>
-                <w:color w:val="000000"/>
-                <w:sz w:val="24"/>
-                <w:szCs w:val="24"/>
-                <w:shd w:fill="auto" w:val="clear"/>
+                <w:rFonts w:eastAsia="Calibri" w:cs="Times New Roman" w:ascii="Times New Roman" w:hAnsi="Times New Roman"/>
+                <w:color w:val="auto"/>
+                <w:kern w:val="0"/>
+                <w:sz w:val="24"/>
+                <w:szCs w:val="24"/>
+                <w:lang w:val="ru-RU" w:eastAsia="zh-CN" w:bidi="hi-IN"/>
               </w:rPr>
               <w:t>Телефон: ${phone}</w:t>
             </w:r>
@@ -1051,240 +938,351 @@
             <w:pPr>
               <w:pStyle w:val="LOnormal"/>
               <w:widowControl w:val="false"/>
-              <w:spacing w:lineRule="auto" w:line="259" w:before="0" w:after="0"/>
-              <w:jc w:val="both"/>
-              <w:rPr>
-                <w:rFonts w:ascii="Times New Roman" w:hAnsi="Times New Roman" w:eastAsia="Times New Roman" w:cs="Times New Roman"/>
-                <w:color w:val="auto"/>
-                <w:sz w:val="24"/>
-                <w:szCs w:val="24"/>
-                <w:shd w:fill="auto" w:val="clear"/>
+              <w:suppressAutoHyphens w:val="true"/>
+              <w:spacing w:lineRule="auto" w:line="240" w:before="0" w:after="0"/>
+              <w:jc w:val="left"/>
+              <w:rPr>
+                <w:rFonts w:ascii="Times New Roman" w:hAnsi="Times New Roman" w:eastAsia="Calibri" w:cs="Times New Roman"/>
+                <w:color w:val="auto"/>
+                <w:kern w:val="0"/>
+                <w:sz w:val="24"/>
+                <w:szCs w:val="24"/>
+                <w:lang w:eastAsia="zh-CN" w:bidi="hi-IN"/>
               </w:rPr>
             </w:pPr>
             <w:r>
               <w:rPr>
-                <w:rFonts w:eastAsia="Times New Roman" w:cs="Times New Roman" w:ascii="Times New Roman" w:hAnsi="Times New Roman"/>
-                <w:color w:val="000000"/>
-                <w:sz w:val="24"/>
-                <w:szCs w:val="24"/>
-                <w:shd w:fill="auto" w:val="clear"/>
-              </w:rPr>
-              <w:t xml:space="preserve">Банковские реквизиты: </w:t>
+                <w:rFonts w:eastAsia="Calibri" w:cs="Times New Roman" w:ascii="Times New Roman" w:hAnsi="Times New Roman"/>
+                <w:color w:val="auto"/>
+                <w:kern w:val="0"/>
+                <w:sz w:val="24"/>
+                <w:szCs w:val="24"/>
+                <w:lang w:val="ru-RU" w:eastAsia="zh-CN" w:bidi="hi-IN"/>
+              </w:rPr>
+              <w:t xml:space="preserve"> </w:t>
+            </w:r>
+            <w:r>
+              <w:rPr>
+                <w:rFonts w:eastAsia="Calibri" w:cs="Times New Roman" w:ascii="Times New Roman" w:hAnsi="Times New Roman"/>
+                <w:color w:val="auto"/>
+                <w:kern w:val="0"/>
+                <w:sz w:val="24"/>
+                <w:szCs w:val="24"/>
+                <w:lang w:val="ru-RU" w:eastAsia="zh-CN" w:bidi="hi-IN"/>
+              </w:rPr>
+              <w:t xml:space="preserve">Р/с: </w:t>
+            </w:r>
+            <w:r>
+              <w:rPr>
+                <w:rFonts w:eastAsia="Calibri" w:cs="Times New Roman" w:ascii="Times New Roman" w:hAnsi="Times New Roman"/>
+                <w:color w:val="auto"/>
+                <w:kern w:val="0"/>
+                <w:sz w:val="24"/>
+                <w:szCs w:val="24"/>
+                <w:lang w:val="en-US" w:eastAsia="zh-CN" w:bidi="hi-IN"/>
+              </w:rPr>
+              <w:t>${bank_account}</w:t>
             </w:r>
           </w:p>
           <w:p>
             <w:pPr>
               <w:pStyle w:val="LOnormal"/>
               <w:widowControl w:val="false"/>
-              <w:spacing w:lineRule="auto" w:line="259" w:before="0" w:after="0"/>
-              <w:rPr>
-                <w:rFonts w:ascii="Times New Roman" w:hAnsi="Times New Roman" w:eastAsia="Times New Roman" w:cs="Times New Roman"/>
-                <w:color w:val="auto"/>
-                <w:sz w:val="24"/>
-                <w:szCs w:val="24"/>
-                <w:shd w:fill="auto" w:val="clear"/>
+              <w:suppressAutoHyphens w:val="true"/>
+              <w:spacing w:lineRule="auto" w:line="240" w:before="0" w:after="0"/>
+              <w:jc w:val="left"/>
+              <w:rPr>
+                <w:rFonts w:ascii="Times New Roman" w:hAnsi="Times New Roman" w:eastAsia="Calibri" w:cs="Times New Roman"/>
+                <w:color w:val="auto"/>
+                <w:kern w:val="0"/>
+                <w:sz w:val="24"/>
+                <w:szCs w:val="24"/>
+                <w:lang w:val="en-US" w:eastAsia="zh-CN" w:bidi="hi-IN"/>
               </w:rPr>
             </w:pPr>
             <w:r>
               <w:rPr>
-                <w:rFonts w:eastAsia="Times New Roman" w:cs="Times New Roman" w:ascii="Times New Roman" w:hAnsi="Times New Roman"/>
-                <w:color w:val="000000"/>
-                <w:sz w:val="24"/>
-                <w:szCs w:val="24"/>
-                <w:shd w:fill="auto" w:val="clear"/>
-              </w:rPr>
-              <w:t xml:space="preserve">Р/с: </w:t>
-            </w:r>
-            <w:r>
-              <w:rPr>
-                <w:rFonts w:eastAsia="Times New Roman" w:cs="Times New Roman" w:ascii="Times New Roman" w:hAnsi="Times New Roman"/>
-                <w:color w:val="000000"/>
-                <w:sz w:val="24"/>
-                <w:szCs w:val="24"/>
-                <w:shd w:fill="auto" w:val="clear"/>
-                <w:lang w:val="en-US"/>
-              </w:rPr>
-              <w:t>${bank_account}</w:t>
+                <w:rFonts w:eastAsia="Calibri" w:cs="Times New Roman" w:ascii="Times New Roman" w:hAnsi="Times New Roman"/>
+                <w:color w:val="auto"/>
+                <w:kern w:val="0"/>
+                <w:sz w:val="24"/>
+                <w:szCs w:val="24"/>
+                <w:lang w:val="en-US" w:eastAsia="zh-CN" w:bidi="hi-IN"/>
+              </w:rPr>
+              <w:t xml:space="preserve"> </w:t>
+            </w:r>
+            <w:r>
+              <w:rPr>
+                <w:rFonts w:eastAsia="Calibri" w:cs="Times New Roman" w:ascii="Times New Roman" w:hAnsi="Times New Roman"/>
+                <w:color w:val="auto"/>
+                <w:kern w:val="0"/>
+                <w:sz w:val="24"/>
+                <w:szCs w:val="24"/>
+                <w:lang w:val="en-US" w:eastAsia="zh-CN" w:bidi="hi-IN"/>
+              </w:rPr>
+              <w:t>${bank_</w:t>
+            </w:r>
+            <w:r>
+              <w:rPr>
+                <w:rFonts w:eastAsia="Calibri" w:cs="Times New Roman" w:ascii="Times New Roman" w:hAnsi="Times New Roman"/>
+                <w:color w:val="auto"/>
+                <w:kern w:val="0"/>
+                <w:sz w:val="24"/>
+                <w:szCs w:val="24"/>
+                <w:lang w:val="en-US" w:eastAsia="zh-CN" w:bidi="hi-IN"/>
+              </w:rPr>
+              <w:t>name</w:t>
+            </w:r>
+            <w:r>
+              <w:rPr>
+                <w:rFonts w:eastAsia="Calibri" w:cs="Times New Roman" w:ascii="Times New Roman" w:hAnsi="Times New Roman"/>
+                <w:color w:val="auto"/>
+                <w:kern w:val="0"/>
+                <w:sz w:val="24"/>
+                <w:szCs w:val="24"/>
+                <w:lang w:val="en-US" w:eastAsia="zh-CN" w:bidi="hi-IN"/>
+              </w:rPr>
+              <w:t>}</w:t>
             </w:r>
           </w:p>
           <w:p>
             <w:pPr>
               <w:pStyle w:val="LOnormal"/>
               <w:widowControl w:val="false"/>
-              <w:spacing w:lineRule="auto" w:line="259" w:before="0" w:after="0"/>
-              <w:rPr>
-                <w:rFonts w:ascii="Times New Roman" w:hAnsi="Times New Roman" w:eastAsia="Times New Roman" w:cs="Times New Roman"/>
-                <w:color w:val="auto"/>
-                <w:sz w:val="24"/>
-                <w:szCs w:val="24"/>
-                <w:shd w:fill="auto" w:val="clear"/>
+              <w:suppressAutoHyphens w:val="true"/>
+              <w:spacing w:lineRule="auto" w:line="240" w:before="0" w:after="0"/>
+              <w:jc w:val="left"/>
+              <w:rPr>
+                <w:rFonts w:ascii="Times New Roman" w:hAnsi="Times New Roman" w:eastAsia="Calibri" w:cs="Times New Roman"/>
+                <w:color w:val="auto"/>
+                <w:kern w:val="0"/>
+                <w:sz w:val="24"/>
+                <w:szCs w:val="24"/>
+                <w:lang w:eastAsia="zh-CN" w:bidi="hi-IN"/>
               </w:rPr>
             </w:pPr>
             <w:r>
               <w:rPr>
-                <w:rFonts w:eastAsia="Times New Roman" w:cs="Times New Roman" w:ascii="Times New Roman" w:hAnsi="Times New Roman"/>
-                <w:color w:val="000000"/>
-                <w:sz w:val="24"/>
-                <w:szCs w:val="24"/>
-                <w:shd w:fill="auto" w:val="clear"/>
-              </w:rPr>
-              <w:t>${bank_name}</w:t>
+                <w:rFonts w:eastAsia="Calibri" w:cs="Times New Roman" w:ascii="Times New Roman" w:hAnsi="Times New Roman"/>
+                <w:color w:val="auto"/>
+                <w:kern w:val="0"/>
+                <w:sz w:val="24"/>
+                <w:szCs w:val="24"/>
+                <w:lang w:val="en-US" w:eastAsia="zh-CN" w:bidi="hi-IN"/>
+              </w:rPr>
+              <w:t xml:space="preserve"> </w:t>
+            </w:r>
+            <w:r>
+              <w:rPr>
+                <w:rFonts w:eastAsia="Calibri" w:cs="Times New Roman" w:ascii="Times New Roman" w:hAnsi="Times New Roman"/>
+                <w:color w:val="auto"/>
+                <w:kern w:val="0"/>
+                <w:sz w:val="24"/>
+                <w:szCs w:val="24"/>
+                <w:lang w:val="ru-RU" w:eastAsia="zh-CN" w:bidi="hi-IN"/>
+              </w:rPr>
+              <w:t>МФО</w:t>
+            </w:r>
+            <w:r>
+              <w:rPr>
+                <w:rFonts w:eastAsia="Calibri" w:cs="Times New Roman" w:ascii="Times New Roman" w:hAnsi="Times New Roman"/>
+                <w:color w:val="auto"/>
+                <w:kern w:val="0"/>
+                <w:sz w:val="24"/>
+                <w:szCs w:val="24"/>
+                <w:lang w:val="en-US" w:eastAsia="zh-CN" w:bidi="hi-IN"/>
+              </w:rPr>
+              <w:t>: ${mfo}</w:t>
             </w:r>
           </w:p>
           <w:p>
             <w:pPr>
               <w:pStyle w:val="LOnormal"/>
               <w:widowControl w:val="false"/>
-              <w:spacing w:lineRule="auto" w:line="259" w:before="0" w:after="0"/>
-              <w:rPr>
-                <w:rFonts w:ascii="Times New Roman" w:hAnsi="Times New Roman" w:eastAsia="Times New Roman" w:cs="Times New Roman"/>
-                <w:color w:val="auto"/>
-                <w:sz w:val="24"/>
-                <w:szCs w:val="24"/>
-                <w:shd w:fill="auto" w:val="clear"/>
+              <w:suppressAutoHyphens w:val="true"/>
+              <w:spacing w:lineRule="auto" w:line="240" w:before="0" w:after="0"/>
+              <w:jc w:val="left"/>
+              <w:rPr>
+                <w:rFonts w:ascii="Times New Roman" w:hAnsi="Times New Roman" w:eastAsia="Calibri" w:cs="Times New Roman"/>
+                <w:color w:val="auto"/>
+                <w:kern w:val="0"/>
+                <w:sz w:val="24"/>
+                <w:szCs w:val="24"/>
+                <w:lang w:eastAsia="zh-CN" w:bidi="hi-IN"/>
               </w:rPr>
             </w:pPr>
             <w:r>
               <w:rPr>
-                <w:rFonts w:eastAsia="Times New Roman" w:cs="Times New Roman" w:ascii="Times New Roman" w:hAnsi="Times New Roman"/>
-                <w:color w:val="000000"/>
-                <w:sz w:val="24"/>
-                <w:szCs w:val="24"/>
-                <w:shd w:fill="auto" w:val="clear"/>
-              </w:rPr>
-              <w:t xml:space="preserve">МФО: </w:t>
-            </w:r>
-            <w:r>
-              <w:rPr>
-                <w:rFonts w:eastAsia="Times New Roman" w:cs="Times New Roman" w:ascii="Times New Roman" w:hAnsi="Times New Roman"/>
-                <w:color w:val="000000"/>
-                <w:sz w:val="24"/>
-                <w:szCs w:val="24"/>
-                <w:shd w:fill="auto" w:val="clear"/>
-                <w:lang w:val="en-US"/>
-              </w:rPr>
-              <w:t>${mfo}</w:t>
+                <w:rFonts w:eastAsia="Calibri" w:cs="Times New Roman" w:ascii="Times New Roman" w:hAnsi="Times New Roman"/>
+                <w:color w:val="auto"/>
+                <w:kern w:val="0"/>
+                <w:sz w:val="24"/>
+                <w:szCs w:val="24"/>
+                <w:lang w:val="en-US" w:eastAsia="zh-CN" w:bidi="hi-IN"/>
+              </w:rPr>
+              <w:t xml:space="preserve"> </w:t>
+            </w:r>
+            <w:r>
+              <w:rPr>
+                <w:rFonts w:eastAsia="Calibri" w:cs="Times New Roman" w:ascii="Times New Roman" w:hAnsi="Times New Roman"/>
+                <w:color w:val="auto"/>
+                <w:kern w:val="0"/>
+                <w:sz w:val="24"/>
+                <w:szCs w:val="24"/>
+                <w:lang w:val="ru-RU" w:eastAsia="zh-CN" w:bidi="hi-IN"/>
+              </w:rPr>
+              <w:t>ИНН</w:t>
+            </w:r>
+            <w:r>
+              <w:rPr>
+                <w:rFonts w:eastAsia="Calibri" w:cs="Times New Roman" w:ascii="Times New Roman" w:hAnsi="Times New Roman"/>
+                <w:color w:val="auto"/>
+                <w:kern w:val="0"/>
+                <w:sz w:val="24"/>
+                <w:szCs w:val="24"/>
+                <w:lang w:val="en-US" w:eastAsia="zh-CN" w:bidi="hi-IN"/>
+              </w:rPr>
+              <w:t>: ${tin}</w:t>
             </w:r>
           </w:p>
           <w:p>
             <w:pPr>
               <w:pStyle w:val="LOnormal"/>
               <w:widowControl w:val="false"/>
-              <w:spacing w:lineRule="auto" w:line="259" w:before="0" w:after="0"/>
-              <w:rPr>
-                <w:rFonts w:ascii="Times New Roman" w:hAnsi="Times New Roman" w:eastAsia="Times New Roman" w:cs="Times New Roman"/>
-                <w:color w:val="auto"/>
-                <w:sz w:val="24"/>
-                <w:szCs w:val="24"/>
-                <w:shd w:fill="auto" w:val="clear"/>
+              <w:suppressAutoHyphens w:val="true"/>
+              <w:spacing w:lineRule="auto" w:line="240" w:before="0" w:after="0"/>
+              <w:jc w:val="left"/>
+              <w:rPr>
+                <w:rFonts w:ascii="Times New Roman" w:hAnsi="Times New Roman" w:eastAsia="Calibri" w:cs="Times New Roman"/>
+                <w:color w:val="auto"/>
+                <w:kern w:val="0"/>
+                <w:sz w:val="24"/>
+                <w:szCs w:val="24"/>
+                <w:lang w:eastAsia="zh-CN" w:bidi="hi-IN"/>
               </w:rPr>
             </w:pPr>
             <w:r>
               <w:rPr>
-                <w:rFonts w:eastAsia="Times New Roman" w:cs="Times New Roman" w:ascii="Times New Roman" w:hAnsi="Times New Roman"/>
-                <w:color w:val="000000"/>
-                <w:sz w:val="24"/>
-                <w:szCs w:val="24"/>
-                <w:shd w:fill="auto" w:val="clear"/>
-              </w:rPr>
-              <w:t xml:space="preserve">ИНН: </w:t>
-            </w:r>
-            <w:r>
-              <w:rPr>
-                <w:rFonts w:eastAsia="Times New Roman" w:cs="Times New Roman" w:ascii="Times New Roman" w:hAnsi="Times New Roman"/>
-                <w:color w:val="000000"/>
-                <w:sz w:val="24"/>
-                <w:szCs w:val="24"/>
-                <w:shd w:fill="auto" w:val="clear"/>
-                <w:lang w:val="en-US"/>
-              </w:rPr>
-              <w:t>${tin}</w:t>
-            </w:r>
-            <w:r>
-              <w:rPr>
-                <w:rFonts w:eastAsia="Times New Roman" w:cs="Times New Roman" w:ascii="Times New Roman" w:hAnsi="Times New Roman"/>
-                <w:color w:val="000000"/>
-                <w:sz w:val="24"/>
-                <w:szCs w:val="24"/>
-                <w:shd w:fill="auto" w:val="clear"/>
+                <w:rFonts w:eastAsia="Calibri" w:cs="Times New Roman" w:ascii="Times New Roman" w:hAnsi="Times New Roman"/>
+                <w:color w:val="auto"/>
+                <w:kern w:val="0"/>
+                <w:sz w:val="24"/>
+                <w:szCs w:val="24"/>
+                <w:lang w:val="en-US" w:eastAsia="zh-CN" w:bidi="hi-IN"/>
               </w:rPr>
               <w:t xml:space="preserve"> </w:t>
+            </w:r>
+            <w:r>
+              <w:rPr>
+                <w:rFonts w:eastAsia="Calibri" w:cs="Times New Roman" w:ascii="Times New Roman" w:hAnsi="Times New Roman"/>
+                <w:color w:val="auto"/>
+                <w:kern w:val="0"/>
+                <w:sz w:val="24"/>
+                <w:szCs w:val="24"/>
+                <w:lang w:val="ru-RU" w:eastAsia="zh-CN" w:bidi="hi-IN"/>
+              </w:rPr>
+              <w:t>ОКЭД</w:t>
+            </w:r>
+            <w:r>
+              <w:rPr>
+                <w:rFonts w:eastAsia="Calibri" w:cs="Times New Roman" w:ascii="Times New Roman" w:hAnsi="Times New Roman"/>
+                <w:color w:val="auto"/>
+                <w:kern w:val="0"/>
+                <w:sz w:val="24"/>
+                <w:szCs w:val="24"/>
+                <w:lang w:val="en-US" w:eastAsia="zh-CN" w:bidi="hi-IN"/>
+              </w:rPr>
+              <w:t>: ${oked}</w:t>
             </w:r>
           </w:p>
           <w:p>
             <w:pPr>
               <w:pStyle w:val="LOnormal"/>
               <w:widowControl w:val="false"/>
-              <w:spacing w:lineRule="auto" w:line="259" w:before="0" w:after="0"/>
-              <w:rPr>
-                <w:rFonts w:ascii="Times New Roman" w:hAnsi="Times New Roman" w:eastAsia="Times New Roman" w:cs="Times New Roman"/>
-                <w:color w:val="auto"/>
-                <w:sz w:val="24"/>
-                <w:szCs w:val="24"/>
-                <w:shd w:fill="auto" w:val="clear"/>
+              <w:suppressAutoHyphens w:val="true"/>
+              <w:spacing w:lineRule="auto" w:line="240" w:before="0" w:after="0"/>
+              <w:ind w:left="34" w:hanging="0"/>
+              <w:jc w:val="left"/>
+              <w:rPr>
+                <w:rFonts w:ascii="Times New Roman" w:hAnsi="Times New Roman" w:cs="Times New Roman"/>
+                <w:color w:val="auto"/>
+                <w:kern w:val="0"/>
+                <w:sz w:val="24"/>
+                <w:szCs w:val="24"/>
+                <w:lang w:eastAsia="zh-CN" w:bidi="hi-IN"/>
               </w:rPr>
             </w:pPr>
             <w:r>
               <w:rPr>
-                <w:rFonts w:eastAsia="Times New Roman" w:cs="Times New Roman" w:ascii="Times New Roman" w:hAnsi="Times New Roman"/>
-                <w:color w:val="000000"/>
-                <w:sz w:val="24"/>
-                <w:szCs w:val="24"/>
-                <w:shd w:fill="auto" w:val="clear"/>
-              </w:rPr>
-              <w:t xml:space="preserve">ОКЭД: </w:t>
-            </w:r>
-            <w:r>
-              <w:rPr>
-                <w:rFonts w:eastAsia="Times New Roman" w:cs="Times New Roman" w:ascii="Times New Roman" w:hAnsi="Times New Roman"/>
-                <w:color w:val="000000"/>
-                <w:sz w:val="24"/>
-                <w:szCs w:val="24"/>
-                <w:shd w:fill="auto" w:val="clear"/>
-                <w:lang w:val="en-US"/>
-              </w:rPr>
-              <w:t>${oked}</w:t>
-            </w:r>
-          </w:p>
-          <w:p>
-            <w:pPr>
-              <w:pStyle w:val="LOnormal"/>
-              <w:widowControl w:val="false"/>
-              <w:spacing w:lineRule="auto" w:line="240" w:before="0" w:after="0"/>
-              <w:rPr>
-                <w:rFonts w:ascii="Times New Roman" w:hAnsi="Times New Roman" w:eastAsia="Times New Roman" w:cs="Times New Roman"/>
-                <w:color w:val="auto"/>
-                <w:sz w:val="24"/>
-                <w:szCs w:val="24"/>
-                <w:shd w:fill="auto" w:val="clear"/>
-              </w:rPr>
-            </w:pPr>
-            <w:r>
-              <w:rPr>
-                <w:rFonts w:eastAsia="Times New Roman" w:cs="Times New Roman" w:ascii="Times New Roman" w:hAnsi="Times New Roman"/>
-                <w:color w:val="000000"/>
-                <w:sz w:val="24"/>
-                <w:szCs w:val="24"/>
-                <w:shd w:fill="auto" w:val="clear"/>
-              </w:rPr>
-              <w:t xml:space="preserve">Код НДС: </w:t>
-            </w:r>
-            <w:r>
-              <w:rPr>
-                <w:rFonts w:eastAsia="Times New Roman" w:cs="Times New Roman" w:ascii="Times New Roman" w:hAnsi="Times New Roman"/>
-                <w:color w:val="000000"/>
-                <w:sz w:val="24"/>
-                <w:szCs w:val="24"/>
-                <w:shd w:fill="auto" w:val="clear"/>
-                <w:lang w:val="en-US"/>
-              </w:rPr>
-              <w:t>${vat_number}</w:t>
+                <w:rFonts w:cs="Times New Roman" w:ascii="Times New Roman" w:hAnsi="Times New Roman"/>
+                <w:color w:val="auto"/>
+                <w:kern w:val="0"/>
+                <w:sz w:val="24"/>
+                <w:szCs w:val="24"/>
+                <w:lang w:val="ru-RU" w:eastAsia="zh-CN" w:bidi="hi-IN"/>
+              </w:rPr>
+              <w:t>Рег</w:t>
+            </w:r>
+            <w:r>
+              <w:rPr>
+                <w:rFonts w:cs="Times New Roman" w:ascii="Times New Roman" w:hAnsi="Times New Roman"/>
+                <w:color w:val="auto"/>
+                <w:kern w:val="0"/>
+                <w:sz w:val="24"/>
+                <w:szCs w:val="24"/>
+                <w:lang w:val="en-US" w:eastAsia="zh-CN" w:bidi="hi-IN"/>
+              </w:rPr>
+              <w:t xml:space="preserve">. </w:t>
+            </w:r>
+            <w:r>
+              <w:rPr>
+                <w:rFonts w:cs="Times New Roman" w:ascii="Times New Roman" w:hAnsi="Times New Roman"/>
+                <w:color w:val="auto"/>
+                <w:kern w:val="0"/>
+                <w:sz w:val="24"/>
+                <w:szCs w:val="24"/>
+                <w:lang w:val="ru-RU" w:eastAsia="zh-CN" w:bidi="hi-IN"/>
+              </w:rPr>
+              <w:t>код</w:t>
+            </w:r>
+            <w:r>
+              <w:rPr>
+                <w:rFonts w:cs="Times New Roman" w:ascii="Times New Roman" w:hAnsi="Times New Roman"/>
+                <w:color w:val="auto"/>
+                <w:kern w:val="0"/>
+                <w:sz w:val="24"/>
+                <w:szCs w:val="24"/>
+                <w:lang w:val="en-US" w:eastAsia="zh-CN" w:bidi="hi-IN"/>
+              </w:rPr>
+              <w:t xml:space="preserve"> </w:t>
+            </w:r>
+            <w:r>
+              <w:rPr>
+                <w:rFonts w:cs="Times New Roman" w:ascii="Times New Roman" w:hAnsi="Times New Roman"/>
+                <w:color w:val="auto"/>
+                <w:kern w:val="0"/>
+                <w:sz w:val="24"/>
+                <w:szCs w:val="24"/>
+                <w:lang w:val="ru-RU" w:eastAsia="zh-CN" w:bidi="hi-IN"/>
+              </w:rPr>
+              <w:t>НДС</w:t>
+            </w:r>
+            <w:r>
+              <w:rPr>
+                <w:rFonts w:cs="Times New Roman" w:ascii="Times New Roman" w:hAnsi="Times New Roman"/>
+                <w:color w:val="auto"/>
+                <w:kern w:val="0"/>
+                <w:sz w:val="24"/>
+                <w:szCs w:val="24"/>
+                <w:lang w:val="en-US" w:eastAsia="zh-CN" w:bidi="hi-IN"/>
+              </w:rPr>
+              <w:t>: ${vat_number}</w:t>
             </w:r>
           </w:p>
         </w:tc>
         <w:tc>
           <w:tcPr>
-            <w:tcW w:w="4677" w:type="dxa"/>
+            <w:tcW w:w="4682" w:type="dxa"/>
             <w:tcBorders>
               <w:top w:val="single" w:sz="4" w:space="0" w:color="000000"/>
               <w:left w:val="single" w:sz="4" w:space="0" w:color="000000"/>
@@ -1296,26 +1294,33 @@
             <w:pPr>
               <w:pStyle w:val="LOnormal"/>
               <w:widowControl w:val="false"/>
-              <w:spacing w:lineRule="auto" w:line="259" w:before="0" w:after="0"/>
+              <w:tabs>
+                <w:tab w:val="clear" w:pos="720"/>
+                <w:tab w:val="left" w:pos="3000" w:leader="none"/>
+              </w:tabs>
+              <w:suppressAutoHyphens w:val="true"/>
+              <w:spacing w:lineRule="auto" w:line="240" w:before="0" w:after="0"/>
               <w:jc w:val="center"/>
               <w:rPr>
                 <w:rFonts w:ascii="Times New Roman" w:hAnsi="Times New Roman" w:eastAsia="Times New Roman" w:cs="Times New Roman"/>
                 <w:b/>
                 <w:b/>
                 <w:color w:val="auto"/>
-                <w:sz w:val="24"/>
-                <w:szCs w:val="24"/>
-                <w:shd w:fill="auto" w:val="clear"/>
+                <w:kern w:val="0"/>
+                <w:sz w:val="24"/>
+                <w:szCs w:val="24"/>
+                <w:lang w:val="ru-RU" w:eastAsia="zh-CN" w:bidi="hi-IN"/>
               </w:rPr>
             </w:pPr>
             <w:r>
               <w:rPr>
                 <w:rFonts w:eastAsia="Times New Roman" w:cs="Times New Roman" w:ascii="Times New Roman" w:hAnsi="Times New Roman"/>
                 <w:b/>
-                <w:color w:val="000000"/>
-                <w:sz w:val="24"/>
-                <w:szCs w:val="24"/>
-                <w:shd w:fill="auto" w:val="clear"/>
+                <w:color w:val="auto"/>
+                <w:kern w:val="0"/>
+                <w:sz w:val="24"/>
+                <w:szCs w:val="24"/>
+                <w:lang w:val="ru-RU" w:eastAsia="zh-CN" w:bidi="hi-IN"/>
               </w:rPr>
               <w:t>От ПОКУПАТЕЛЯ</w:t>
             </w:r>
@@ -1324,121 +1329,154 @@
             <w:pPr>
               <w:pStyle w:val="LOnormal"/>
               <w:widowControl w:val="false"/>
-              <w:spacing w:lineRule="auto" w:line="259" w:before="0" w:after="0"/>
+              <w:suppressAutoHyphens w:val="true"/>
+              <w:spacing w:lineRule="auto" w:line="240" w:before="0" w:after="0"/>
+              <w:ind w:left="-204" w:hanging="0"/>
               <w:jc w:val="center"/>
               <w:rPr>
                 <w:rFonts w:ascii="Times New Roman" w:hAnsi="Times New Roman" w:eastAsia="Times New Roman" w:cs="Times New Roman"/>
-                <w:color w:val="auto"/>
-                <w:sz w:val="24"/>
-                <w:szCs w:val="24"/>
-                <w:shd w:fill="auto" w:val="clear"/>
+                <w:b/>
+                <w:b/>
+                <w:color w:val="auto"/>
+                <w:kern w:val="0"/>
+                <w:sz w:val="24"/>
+                <w:szCs w:val="24"/>
+                <w:lang w:eastAsia="zh-CN" w:bidi="hi-IN"/>
               </w:rPr>
             </w:pPr>
             <w:r>
               <w:rPr>
                 <w:rFonts w:eastAsia="Times New Roman" w:cs="Times New Roman" w:ascii="Times New Roman" w:hAnsi="Times New Roman"/>
-                <w:color w:val="000000"/>
-                <w:sz w:val="24"/>
-                <w:szCs w:val="24"/>
-                <w:shd w:fill="auto" w:val="clear"/>
-              </w:rPr>
-              <w:t>ООО «ALIF MOLIYA»</w:t>
+                <w:b/>
+                <w:color w:val="auto"/>
+                <w:kern w:val="0"/>
+                <w:sz w:val="24"/>
+                <w:szCs w:val="24"/>
+                <w:lang w:val="ru-RU" w:eastAsia="zh-CN" w:bidi="hi-IN"/>
+              </w:rPr>
+              <w:t>ООО “ALIF MOLIYA</w:t>
+            </w:r>
+            <w:r>
+              <w:rPr>
+                <w:rFonts w:eastAsia="Times New Roman" w:cs="Times New Roman" w:ascii="Times New Roman" w:hAnsi="Times New Roman"/>
+                <w:b/>
+                <w:color w:val="auto"/>
+                <w:kern w:val="0"/>
+                <w:sz w:val="24"/>
+                <w:szCs w:val="24"/>
+                <w:lang w:val="en-US" w:eastAsia="zh-CN" w:bidi="hi-IN"/>
+              </w:rPr>
+              <w:t>”</w:t>
             </w:r>
           </w:p>
           <w:p>
             <w:pPr>
               <w:pStyle w:val="LOnormal"/>
               <w:widowControl w:val="false"/>
-              <w:spacing w:lineRule="auto" w:line="259" w:before="0" w:after="0"/>
+              <w:suppressAutoHyphens w:val="true"/>
+              <w:spacing w:lineRule="auto" w:line="240" w:before="0" w:after="0"/>
+              <w:jc w:val="left"/>
               <w:rPr>
                 <w:rFonts w:ascii="Times New Roman" w:hAnsi="Times New Roman" w:eastAsia="Times New Roman" w:cs="Times New Roman"/>
                 <w:color w:val="auto"/>
-                <w:sz w:val="24"/>
-                <w:szCs w:val="24"/>
-                <w:shd w:fill="auto" w:val="clear"/>
+                <w:kern w:val="0"/>
+                <w:sz w:val="24"/>
+                <w:szCs w:val="24"/>
+                <w:lang w:val="ru-RU" w:eastAsia="zh-CN" w:bidi="hi-IN"/>
               </w:rPr>
             </w:pPr>
             <w:r>
               <w:rPr>
                 <w:rFonts w:eastAsia="Times New Roman" w:cs="Times New Roman" w:ascii="Times New Roman" w:hAnsi="Times New Roman"/>
-                <w:color w:val="000000"/>
-                <w:sz w:val="24"/>
-                <w:szCs w:val="24"/>
-                <w:shd w:fill="auto" w:val="clear"/>
-              </w:rPr>
-              <w:t>Адрес: г. Ташкент 100070, Яккасарайский район, ул. Ш.Руставели, 12.</w:t>
+                <w:color w:val="auto"/>
+                <w:kern w:val="0"/>
+                <w:sz w:val="24"/>
+                <w:szCs w:val="24"/>
+                <w:lang w:val="ru-RU" w:eastAsia="zh-CN" w:bidi="hi-IN"/>
+              </w:rPr>
+              <w:t xml:space="preserve">Адрес: Узбекистан, г. Ташкент, Яккасарайский район, </w:t>
             </w:r>
           </w:p>
           <w:p>
             <w:pPr>
               <w:pStyle w:val="LOnormal"/>
               <w:widowControl w:val="false"/>
-              <w:spacing w:lineRule="auto" w:line="259" w:before="0" w:after="0"/>
-              <w:jc w:val="both"/>
+              <w:suppressAutoHyphens w:val="true"/>
+              <w:spacing w:lineRule="auto" w:line="240" w:before="0" w:after="0"/>
+              <w:jc w:val="left"/>
               <w:rPr>
                 <w:rFonts w:ascii="Times New Roman" w:hAnsi="Times New Roman" w:eastAsia="Times New Roman" w:cs="Times New Roman"/>
                 <w:color w:val="auto"/>
-                <w:sz w:val="24"/>
-                <w:szCs w:val="24"/>
-                <w:shd w:fill="auto" w:val="clear"/>
+                <w:kern w:val="0"/>
+                <w:sz w:val="24"/>
+                <w:szCs w:val="24"/>
+                <w:lang w:val="ru-RU" w:eastAsia="zh-CN" w:bidi="hi-IN"/>
               </w:rPr>
             </w:pPr>
             <w:r>
               <w:rPr>
                 <w:rFonts w:eastAsia="Times New Roman" w:cs="Times New Roman" w:ascii="Times New Roman" w:hAnsi="Times New Roman"/>
-                <w:color w:val="000000"/>
-                <w:sz w:val="24"/>
-                <w:szCs w:val="24"/>
-                <w:shd w:fill="auto" w:val="clear"/>
-              </w:rPr>
-              <w:t>Телефон: +99895 341-41-43</w:t>
+                <w:color w:val="auto"/>
+                <w:kern w:val="0"/>
+                <w:sz w:val="24"/>
+                <w:szCs w:val="24"/>
+                <w:lang w:val="ru-RU" w:eastAsia="zh-CN" w:bidi="hi-IN"/>
+              </w:rPr>
+              <w:t>ул. Ш. Руставели, 12.</w:t>
             </w:r>
           </w:p>
           <w:p>
             <w:pPr>
               <w:pStyle w:val="LOnormal"/>
               <w:widowControl w:val="false"/>
-              <w:spacing w:lineRule="auto" w:line="259" w:before="0" w:after="0"/>
-              <w:jc w:val="both"/>
+              <w:suppressAutoHyphens w:val="true"/>
+              <w:spacing w:lineRule="auto" w:line="240" w:before="0" w:after="0"/>
+              <w:jc w:val="left"/>
               <w:rPr>
                 <w:rFonts w:ascii="Times New Roman" w:hAnsi="Times New Roman" w:eastAsia="Times New Roman" w:cs="Times New Roman"/>
                 <w:color w:val="auto"/>
-                <w:sz w:val="24"/>
-                <w:szCs w:val="24"/>
-                <w:shd w:fill="auto" w:val="clear"/>
+                <w:kern w:val="0"/>
+                <w:sz w:val="24"/>
+                <w:szCs w:val="24"/>
+                <w:lang w:val="ru-RU" w:eastAsia="zh-CN" w:bidi="hi-IN"/>
               </w:rPr>
             </w:pPr>
             <w:r>
               <w:rPr>
                 <w:rFonts w:eastAsia="Times New Roman" w:cs="Times New Roman" w:ascii="Times New Roman" w:hAnsi="Times New Roman"/>
-                <w:color w:val="000000"/>
-                <w:sz w:val="24"/>
-                <w:szCs w:val="24"/>
-                <w:shd w:fill="auto" w:val="clear"/>
-              </w:rPr>
-              <w:t xml:space="preserve">Банковские реквизиты: </w:t>
+                <w:color w:val="auto"/>
+                <w:kern w:val="0"/>
+                <w:sz w:val="24"/>
+                <w:szCs w:val="24"/>
+                <w:lang w:val="ru-RU" w:eastAsia="zh-CN" w:bidi="hi-IN"/>
+              </w:rPr>
+              <w:t>Телефон: +99895 341-41-43</w:t>
             </w:r>
           </w:p>
           <w:p>
             <w:pPr>
               <w:pStyle w:val="LOnormal"/>
               <w:widowControl w:val="false"/>
-              <w:spacing w:lineRule="auto" w:line="259" w:before="0" w:after="0"/>
+              <w:suppressAutoHyphens w:val="true"/>
+              <w:spacing w:lineRule="auto" w:line="240" w:before="0" w:after="0"/>
+              <w:jc w:val="left"/>
               <w:rPr>
                 <w:rFonts w:ascii="Times New Roman" w:hAnsi="Times New Roman" w:eastAsia="Times New Roman" w:cs="Times New Roman"/>
                 <w:color w:val="auto"/>
-                <w:sz w:val="24"/>
-                <w:szCs w:val="24"/>
-                <w:shd w:fill="auto" w:val="clear"/>
+                <w:kern w:val="0"/>
+                <w:sz w:val="24"/>
+                <w:szCs w:val="24"/>
+                <w:lang w:val="ru-RU" w:eastAsia="zh-CN" w:bidi="hi-IN"/>
               </w:rPr>
             </w:pPr>
             <w:r>
               <w:rPr>
                 <w:rFonts w:eastAsia="Times New Roman" w:cs="Times New Roman" w:ascii="Times New Roman" w:hAnsi="Times New Roman"/>
-                <w:color w:val="000000"/>
-                <w:sz w:val="24"/>
-                <w:szCs w:val="24"/>
-                <w:shd w:fill="auto" w:val="clear"/>
+                <w:color w:val="auto"/>
+                <w:kern w:val="0"/>
+                <w:sz w:val="24"/>
+                <w:szCs w:val="24"/>
+                <w:lang w:val="ru-RU" w:eastAsia="zh-CN" w:bidi="hi-IN"/>
               </w:rPr>
               <w:t>Р/с: 2020 8000 3051 2167 8001</w:t>
             </w:r>
@@ -1447,131 +1485,151 @@
             <w:pPr>
               <w:pStyle w:val="LOnormal"/>
               <w:widowControl w:val="false"/>
-              <w:spacing w:lineRule="auto" w:line="259" w:before="0" w:after="0"/>
+              <w:suppressAutoHyphens w:val="true"/>
+              <w:spacing w:lineRule="auto" w:line="240" w:before="0" w:after="0"/>
+              <w:jc w:val="left"/>
               <w:rPr>
                 <w:rFonts w:ascii="Times New Roman" w:hAnsi="Times New Roman" w:eastAsia="Times New Roman" w:cs="Times New Roman"/>
                 <w:color w:val="auto"/>
-                <w:sz w:val="24"/>
-                <w:szCs w:val="24"/>
-                <w:shd w:fill="auto" w:val="clear"/>
+                <w:kern w:val="0"/>
+                <w:sz w:val="24"/>
+                <w:szCs w:val="24"/>
+                <w:lang w:val="ru-RU" w:eastAsia="zh-CN" w:bidi="hi-IN"/>
               </w:rPr>
             </w:pPr>
             <w:r>
               <w:rPr>
                 <w:rFonts w:eastAsia="Times New Roman" w:cs="Times New Roman" w:ascii="Times New Roman" w:hAnsi="Times New Roman"/>
-                <w:color w:val="000000"/>
-                <w:sz w:val="24"/>
-                <w:szCs w:val="24"/>
-                <w:shd w:fill="auto" w:val="clear"/>
-              </w:rPr>
-              <w:t>в Айбекском ф-ле “КДБ Банк”</w:t>
+                <w:color w:val="auto"/>
+                <w:kern w:val="0"/>
+                <w:sz w:val="24"/>
+                <w:szCs w:val="24"/>
+                <w:lang w:val="ru-RU" w:eastAsia="zh-CN" w:bidi="hi-IN"/>
+              </w:rPr>
+              <w:t xml:space="preserve">в Айбекском ф-ле “КДБ Банк” </w:t>
             </w:r>
           </w:p>
           <w:p>
             <w:pPr>
               <w:pStyle w:val="LOnormal"/>
               <w:widowControl w:val="false"/>
-              <w:spacing w:lineRule="auto" w:line="259" w:before="0" w:after="0"/>
+              <w:suppressAutoHyphens w:val="true"/>
+              <w:spacing w:lineRule="auto" w:line="240" w:before="0" w:after="0"/>
+              <w:jc w:val="left"/>
               <w:rPr>
                 <w:rFonts w:ascii="Times New Roman" w:hAnsi="Times New Roman" w:eastAsia="Times New Roman" w:cs="Times New Roman"/>
                 <w:color w:val="auto"/>
-                <w:sz w:val="24"/>
-                <w:szCs w:val="24"/>
-                <w:shd w:fill="auto" w:val="clear"/>
+                <w:kern w:val="0"/>
+                <w:sz w:val="24"/>
+                <w:szCs w:val="24"/>
+                <w:lang w:val="ru-RU" w:eastAsia="zh-CN" w:bidi="hi-IN"/>
               </w:rPr>
             </w:pPr>
             <w:r>
               <w:rPr>
                 <w:rFonts w:eastAsia="Times New Roman" w:cs="Times New Roman" w:ascii="Times New Roman" w:hAnsi="Times New Roman"/>
-                <w:color w:val="000000"/>
-                <w:sz w:val="24"/>
-                <w:szCs w:val="24"/>
-                <w:shd w:fill="auto" w:val="clear"/>
-              </w:rPr>
-              <w:t>МФО:</w:t>
-              <w:tab/>
-              <w:t>01065</w:t>
+                <w:color w:val="auto"/>
+                <w:kern w:val="0"/>
+                <w:sz w:val="24"/>
+                <w:szCs w:val="24"/>
+                <w:lang w:val="ru-RU" w:eastAsia="zh-CN" w:bidi="hi-IN"/>
+              </w:rPr>
+              <w:t xml:space="preserve">МФО: 01065   </w:t>
             </w:r>
           </w:p>
           <w:p>
             <w:pPr>
               <w:pStyle w:val="LOnormal"/>
               <w:widowControl w:val="false"/>
-              <w:spacing w:lineRule="auto" w:line="259" w:before="0" w:after="0"/>
+              <w:suppressAutoHyphens w:val="true"/>
+              <w:spacing w:lineRule="auto" w:line="240" w:before="0" w:after="0"/>
+              <w:jc w:val="left"/>
               <w:rPr>
                 <w:rFonts w:ascii="Times New Roman" w:hAnsi="Times New Roman" w:eastAsia="Times New Roman" w:cs="Times New Roman"/>
                 <w:color w:val="auto"/>
-                <w:sz w:val="24"/>
-                <w:szCs w:val="24"/>
-                <w:shd w:fill="auto" w:val="clear"/>
+                <w:kern w:val="0"/>
+                <w:sz w:val="24"/>
+                <w:szCs w:val="24"/>
+                <w:lang w:val="ru-RU" w:eastAsia="zh-CN" w:bidi="hi-IN"/>
               </w:rPr>
             </w:pPr>
             <w:r>
               <w:rPr>
                 <w:rFonts w:eastAsia="Times New Roman" w:cs="Times New Roman" w:ascii="Times New Roman" w:hAnsi="Times New Roman"/>
-                <w:color w:val="000000"/>
-                <w:sz w:val="24"/>
-                <w:szCs w:val="24"/>
-                <w:shd w:fill="auto" w:val="clear"/>
-              </w:rPr>
-              <w:t xml:space="preserve">ИНН: 306 706 064 </w:t>
+                <w:color w:val="auto"/>
+                <w:kern w:val="0"/>
+                <w:sz w:val="24"/>
+                <w:szCs w:val="24"/>
+                <w:lang w:val="ru-RU" w:eastAsia="zh-CN" w:bidi="hi-IN"/>
+              </w:rPr>
+              <w:t>ИНН: 306 706 064</w:t>
             </w:r>
           </w:p>
           <w:p>
             <w:pPr>
               <w:pStyle w:val="LOnormal"/>
               <w:widowControl w:val="false"/>
-              <w:spacing w:lineRule="auto" w:line="259" w:before="0" w:after="0"/>
+              <w:suppressAutoHyphens w:val="true"/>
+              <w:spacing w:lineRule="auto" w:line="240" w:before="0" w:after="0"/>
+              <w:jc w:val="left"/>
               <w:rPr>
                 <w:rFonts w:ascii="Times New Roman" w:hAnsi="Times New Roman" w:eastAsia="Times New Roman" w:cs="Times New Roman"/>
                 <w:color w:val="auto"/>
-                <w:sz w:val="24"/>
-                <w:szCs w:val="24"/>
-                <w:shd w:fill="auto" w:val="clear"/>
+                <w:kern w:val="0"/>
+                <w:sz w:val="24"/>
+                <w:szCs w:val="24"/>
+                <w:lang w:val="ru-RU" w:eastAsia="zh-CN" w:bidi="hi-IN"/>
               </w:rPr>
             </w:pPr>
             <w:r>
               <w:rPr>
                 <w:rFonts w:eastAsia="Times New Roman" w:cs="Times New Roman" w:ascii="Times New Roman" w:hAnsi="Times New Roman"/>
-                <w:color w:val="000000"/>
-                <w:sz w:val="24"/>
-                <w:szCs w:val="24"/>
-                <w:shd w:fill="auto" w:val="clear"/>
-              </w:rPr>
-              <w:t>ОКЭД: 47.19.0</w:t>
+                <w:color w:val="auto"/>
+                <w:kern w:val="0"/>
+                <w:sz w:val="24"/>
+                <w:szCs w:val="24"/>
+                <w:lang w:val="ru-RU" w:eastAsia="zh-CN" w:bidi="hi-IN"/>
+              </w:rPr>
+              <w:t xml:space="preserve">ОКЭД: 47.19.0   </w:t>
             </w:r>
           </w:p>
           <w:p>
             <w:pPr>
               <w:pStyle w:val="LOnormal"/>
               <w:widowControl w:val="false"/>
-              <w:spacing w:lineRule="auto" w:line="259" w:before="0" w:after="0"/>
+              <w:suppressAutoHyphens w:val="true"/>
+              <w:spacing w:lineRule="auto" w:line="240" w:before="0" w:after="0"/>
+              <w:jc w:val="left"/>
               <w:rPr>
                 <w:rFonts w:ascii="Times New Roman" w:hAnsi="Times New Roman" w:eastAsia="Times New Roman" w:cs="Times New Roman"/>
                 <w:color w:val="auto"/>
-                <w:sz w:val="24"/>
-                <w:szCs w:val="24"/>
-                <w:shd w:fill="auto" w:val="clear"/>
+                <w:kern w:val="0"/>
+                <w:sz w:val="24"/>
+                <w:szCs w:val="24"/>
+                <w:lang w:val="ru-RU" w:eastAsia="zh-CN" w:bidi="hi-IN"/>
               </w:rPr>
             </w:pPr>
             <w:r>
               <w:rPr>
                 <w:rFonts w:eastAsia="Times New Roman" w:cs="Times New Roman" w:ascii="Times New Roman" w:hAnsi="Times New Roman"/>
-                <w:color w:val="000000"/>
-                <w:sz w:val="24"/>
-                <w:szCs w:val="24"/>
-                <w:shd w:fill="auto" w:val="clear"/>
-              </w:rPr>
-              <w:t>Код НДС: 326040086491</w:t>
+                <w:color w:val="auto"/>
+                <w:kern w:val="0"/>
+                <w:sz w:val="24"/>
+                <w:szCs w:val="24"/>
+                <w:lang w:val="ru-RU" w:eastAsia="zh-CN" w:bidi="hi-IN"/>
+              </w:rPr>
+              <w:t>Рег. код НДС: 326040086491</w:t>
             </w:r>
           </w:p>
         </w:tc>
       </w:tr>
       <w:tr>
-        <w:trPr/>
+        <w:trPr>
+          <w:trHeight w:val="915" w:hRule="atLeast"/>
+        </w:trPr>
         <w:tc>
           <w:tcPr>
-            <w:tcW w:w="4667" w:type="dxa"/>
+            <w:tcW w:w="4530" w:type="dxa"/>
             <w:tcBorders>
               <w:top w:val="single" w:sz="4" w:space="0" w:color="000000"/>
               <w:left w:val="single" w:sz="4" w:space="0" w:color="000000"/>
@@ -1583,53 +1641,60 @@
             <w:pPr>
               <w:pStyle w:val="LOnormal"/>
               <w:widowControl w:val="false"/>
+              <w:suppressAutoHyphens w:val="true"/>
               <w:spacing w:lineRule="auto" w:line="240" w:before="0" w:after="0"/>
+              <w:jc w:val="left"/>
               <w:rPr>
                 <w:rFonts w:ascii="Times New Roman" w:hAnsi="Times New Roman" w:eastAsia="Times New Roman" w:cs="Times New Roman"/>
                 <w:b/>
                 <w:b/>
                 <w:color w:val="auto"/>
-                <w:sz w:val="24"/>
-                <w:szCs w:val="24"/>
-                <w:shd w:fill="auto" w:val="clear"/>
+                <w:kern w:val="0"/>
+                <w:sz w:val="24"/>
+                <w:szCs w:val="24"/>
+                <w:lang w:val="ru-RU" w:eastAsia="zh-CN" w:bidi="hi-IN"/>
               </w:rPr>
             </w:pPr>
             <w:r>
               <w:rPr>
                 <w:rFonts w:eastAsia="Times New Roman" w:cs="Times New Roman" w:ascii="Times New Roman" w:hAnsi="Times New Roman"/>
                 <w:b/>
-                <w:color w:val="000000"/>
-                <w:sz w:val="24"/>
-                <w:szCs w:val="24"/>
-                <w:shd w:fill="auto" w:val="clear"/>
-              </w:rPr>
-              <w:t>Директор</w:t>
+                <w:color w:val="auto"/>
+                <w:kern w:val="0"/>
+                <w:sz w:val="24"/>
+                <w:szCs w:val="24"/>
+                <w:lang w:val="ru-RU" w:eastAsia="zh-CN" w:bidi="hi-IN"/>
+              </w:rPr>
+              <w:t>Коммерческий Директор</w:t>
             </w:r>
           </w:p>
           <w:p>
             <w:pPr>
               <w:pStyle w:val="LOnormal"/>
               <w:widowControl w:val="false"/>
+              <w:suppressAutoHyphens w:val="true"/>
               <w:spacing w:lineRule="auto" w:line="240" w:before="0" w:after="0"/>
+              <w:jc w:val="left"/>
               <w:rPr>
                 <w:rFonts w:ascii="Times New Roman" w:hAnsi="Times New Roman" w:eastAsia="Times New Roman" w:cs="Times New Roman"/>
                 <w:b/>
                 <w:b/>
                 <w:color w:val="auto"/>
-                <w:sz w:val="24"/>
-                <w:szCs w:val="24"/>
-                <w:shd w:fill="auto" w:val="clear"/>
+                <w:kern w:val="0"/>
+                <w:sz w:val="24"/>
+                <w:szCs w:val="24"/>
+                <w:lang w:eastAsia="zh-CN" w:bidi="hi-IN"/>
               </w:rPr>
             </w:pPr>
             <w:r>
               <w:rPr>
                 <w:rFonts w:eastAsia="Times New Roman" w:cs="Times New Roman" w:ascii="Times New Roman" w:hAnsi="Times New Roman"/>
                 <w:b/>
-                <w:color w:val="000000"/>
-                <w:sz w:val="24"/>
-                <w:szCs w:val="24"/>
-                <w:shd w:fill="auto" w:val="clear"/>
-                <w:lang w:val="en-US"/>
+                <w:color w:val="auto"/>
+                <w:kern w:val="0"/>
+                <w:sz w:val="24"/>
+                <w:szCs w:val="24"/>
+                <w:lang w:val="en-US" w:eastAsia="zh-CN" w:bidi="hi-IN"/>
               </w:rPr>
               <w:t>${director_name}</w:t>
             </w:r>
@@ -1637,35 +1702,40 @@
               <w:rPr>
                 <w:rFonts w:eastAsia="Times New Roman" w:cs="Times New Roman" w:ascii="Times New Roman" w:hAnsi="Times New Roman"/>
                 <w:b/>
-                <w:color w:val="000000"/>
-                <w:sz w:val="24"/>
-                <w:szCs w:val="24"/>
-                <w:shd w:fill="auto" w:val="clear"/>
-              </w:rPr>
-              <w:t xml:space="preserve"> /________________/                               </w:t>
+                <w:color w:val="auto"/>
+                <w:kern w:val="0"/>
+                <w:sz w:val="24"/>
+                <w:szCs w:val="24"/>
+                <w:lang w:val="ru-RU" w:eastAsia="zh-CN" w:bidi="hi-IN"/>
+              </w:rPr>
+              <w:t>/_______________/</w:t>
             </w:r>
           </w:p>
           <w:p>
             <w:pPr>
               <w:pStyle w:val="LOnormal"/>
               <w:widowControl w:val="false"/>
-              <w:spacing w:lineRule="auto" w:line="259" w:before="0" w:after="0"/>
+              <w:suppressAutoHyphens w:val="true"/>
+              <w:spacing w:lineRule="auto" w:line="240" w:before="0" w:after="0"/>
+              <w:jc w:val="left"/>
               <w:rPr>
                 <w:rFonts w:ascii="Times New Roman" w:hAnsi="Times New Roman" w:eastAsia="Times New Roman" w:cs="Times New Roman"/>
                 <w:color w:val="auto"/>
-                <w:sz w:val="24"/>
-                <w:szCs w:val="24"/>
-                <w:shd w:fill="auto" w:val="clear"/>
+                <w:kern w:val="0"/>
+                <w:sz w:val="24"/>
+                <w:szCs w:val="24"/>
+                <w:lang w:val="ru-RU" w:eastAsia="zh-CN" w:bidi="hi-IN"/>
               </w:rPr>
             </w:pPr>
             <w:r>
               <w:rPr>
                 <w:rFonts w:eastAsia="Times New Roman" w:cs="Times New Roman" w:ascii="Times New Roman" w:hAnsi="Times New Roman"/>
                 <w:b/>
-                <w:color w:val="000000"/>
-                <w:sz w:val="24"/>
-                <w:szCs w:val="24"/>
-                <w:shd w:fill="auto" w:val="clear"/>
+                <w:color w:val="auto"/>
+                <w:kern w:val="0"/>
+                <w:sz w:val="24"/>
+                <w:szCs w:val="24"/>
+                <w:lang w:val="ru-RU" w:eastAsia="zh-CN" w:bidi="hi-IN"/>
               </w:rPr>
               <w:t>м.п.</w:t>
             </w:r>
@@ -1673,7 +1743,7 @@
         </w:tc>
         <w:tc>
           <w:tcPr>
-            <w:tcW w:w="4677" w:type="dxa"/>
+            <w:tcW w:w="4682" w:type="dxa"/>
             <w:tcBorders>
               <w:top w:val="single" w:sz="4" w:space="0" w:color="000000"/>
               <w:left w:val="single" w:sz="4" w:space="0" w:color="000000"/>
@@ -1685,25 +1755,29 @@
             <w:pPr>
               <w:pStyle w:val="LOnormal"/>
               <w:widowControl w:val="false"/>
-              <w:spacing w:lineRule="auto" w:line="259" w:before="0" w:after="0"/>
+              <w:suppressAutoHyphens w:val="true"/>
+              <w:spacing w:lineRule="auto" w:line="240" w:before="0" w:after="0"/>
+              <w:jc w:val="left"/>
               <w:rPr>
                 <w:rFonts w:ascii="Times New Roman" w:hAnsi="Times New Roman" w:eastAsia="Times New Roman" w:cs="Times New Roman"/>
                 <w:b/>
                 <w:b/>
                 <w:color w:val="auto"/>
-                <w:sz w:val="24"/>
-                <w:szCs w:val="24"/>
-                <w:shd w:fill="auto" w:val="clear"/>
+                <w:kern w:val="0"/>
+                <w:sz w:val="24"/>
+                <w:szCs w:val="24"/>
+                <w:lang w:val="ru-RU" w:eastAsia="zh-CN" w:bidi="hi-IN"/>
               </w:rPr>
             </w:pPr>
             <w:r>
               <w:rPr>
                 <w:rFonts w:eastAsia="Times New Roman" w:cs="Times New Roman" w:ascii="Times New Roman" w:hAnsi="Times New Roman"/>
                 <w:b/>
-                <w:color w:val="000000"/>
-                <w:sz w:val="24"/>
-                <w:szCs w:val="24"/>
-                <w:shd w:fill="auto" w:val="clear"/>
+                <w:color w:val="auto"/>
+                <w:kern w:val="0"/>
+                <w:sz w:val="24"/>
+                <w:szCs w:val="24"/>
+                <w:lang w:val="ru-RU" w:eastAsia="zh-CN" w:bidi="hi-IN"/>
               </w:rPr>
               <w:t>Директор</w:t>
             </w:r>
@@ -1712,52 +1786,60 @@
             <w:pPr>
               <w:pStyle w:val="LOnormal"/>
               <w:widowControl w:val="false"/>
-              <w:spacing w:lineRule="auto" w:line="259" w:before="0" w:after="0"/>
+              <w:suppressAutoHyphens w:val="true"/>
+              <w:spacing w:lineRule="auto" w:line="240" w:before="0" w:after="0"/>
+              <w:jc w:val="left"/>
               <w:rPr>
                 <w:rFonts w:ascii="Times New Roman" w:hAnsi="Times New Roman" w:eastAsia="Times New Roman" w:cs="Times New Roman"/>
                 <w:b/>
                 <w:b/>
                 <w:color w:val="auto"/>
-                <w:sz w:val="24"/>
-                <w:szCs w:val="24"/>
-                <w:shd w:fill="auto" w:val="clear"/>
+                <w:kern w:val="0"/>
+                <w:sz w:val="24"/>
+                <w:szCs w:val="24"/>
+                <w:lang w:val="ru-RU" w:eastAsia="zh-CN" w:bidi="hi-IN"/>
               </w:rPr>
             </w:pPr>
             <w:r>
               <w:rPr>
                 <w:rFonts w:eastAsia="Times New Roman" w:cs="Times New Roman" w:ascii="Times New Roman" w:hAnsi="Times New Roman"/>
                 <w:b/>
-                <w:color w:val="000000"/>
-                <w:sz w:val="24"/>
-                <w:szCs w:val="24"/>
-                <w:shd w:fill="auto" w:val="clear"/>
-              </w:rPr>
-              <w:t xml:space="preserve">Лафизов Н.Дж. /_________________/                               </w:t>
+                <w:color w:val="auto"/>
+                <w:kern w:val="0"/>
+                <w:sz w:val="24"/>
+                <w:szCs w:val="24"/>
+                <w:lang w:val="ru-RU" w:eastAsia="zh-CN" w:bidi="hi-IN"/>
+              </w:rPr>
+              <w:t xml:space="preserve">Лафизов Н.Дж./________________/                               </w:t>
             </w:r>
           </w:p>
           <w:p>
             <w:pPr>
               <w:pStyle w:val="LOnormal"/>
               <w:widowControl w:val="false"/>
-              <w:spacing w:lineRule="auto" w:line="259" w:before="0" w:after="0"/>
+              <w:suppressAutoHyphens w:val="true"/>
+              <w:spacing w:lineRule="auto" w:line="240" w:before="0" w:after="0"/>
+              <w:jc w:val="left"/>
               <w:rPr>
                 <w:rFonts w:ascii="Times New Roman" w:hAnsi="Times New Roman" w:eastAsia="Times New Roman" w:cs="Times New Roman"/>
                 <w:b/>
                 <w:b/>
                 <w:color w:val="auto"/>
-                <w:sz w:val="24"/>
-                <w:szCs w:val="24"/>
-                <w:shd w:fill="auto" w:val="clear"/>
+                <w:kern w:val="0"/>
+                <w:sz w:val="24"/>
+                <w:szCs w:val="24"/>
+                <w:lang w:val="ru-RU" w:eastAsia="zh-CN" w:bidi="hi-IN"/>
               </w:rPr>
             </w:pPr>
             <w:r>
               <w:rPr>
                 <w:rFonts w:eastAsia="Times New Roman" w:cs="Times New Roman" w:ascii="Times New Roman" w:hAnsi="Times New Roman"/>
                 <w:b/>
-                <w:color w:val="000000"/>
-                <w:sz w:val="24"/>
-                <w:szCs w:val="24"/>
-                <w:shd w:fill="auto" w:val="clear"/>
+                <w:color w:val="auto"/>
+                <w:kern w:val="0"/>
+                <w:sz w:val="24"/>
+                <w:szCs w:val="24"/>
+                <w:lang w:val="ru-RU" w:eastAsia="zh-CN" w:bidi="hi-IN"/>
               </w:rPr>
               <w:t>м.п.</w:t>
             </w:r>
@@ -1772,236 +1854,11 @@
         <w:spacing w:lineRule="auto" w:line="240" w:before="240" w:after="120"/>
         <w:jc w:val="both"/>
         <w:rPr>
-          <w:rFonts w:ascii="Times New Roman" w:hAnsi="Times New Roman" w:eastAsia="Times New Roman" w:cs="Times New Roman"/>
-          <w:color w:val="auto"/>
-          <w:sz w:val="24"/>
-          <w:szCs w:val="24"/>
-          <w:shd w:fill="auto" w:val="clear"/>
-        </w:rPr>
-      </w:pPr>
-      <w:r>
-        <w:rPr>
-          <w:rFonts w:eastAsia="Times New Roman" w:cs="Times New Roman" w:ascii="Times New Roman" w:hAnsi="Times New Roman"/>
-          <w:color w:val="000000"/>
-          <w:sz w:val="24"/>
-          <w:szCs w:val="24"/>
-          <w:shd w:fill="auto" w:val="clear"/>
-        </w:rPr>
-      </w:r>
-    </w:p>
-    <w:p>
-      <w:pPr>
-        <w:pStyle w:val="LOnormal"/>
-        <w:jc w:val="both"/>
-        <w:rPr>
-          <w:rFonts w:ascii="Times New Roman" w:hAnsi="Times New Roman" w:eastAsia="Times New Roman" w:cs="Times New Roman"/>
-          <w:color w:val="auto"/>
-          <w:sz w:val="24"/>
-          <w:szCs w:val="24"/>
-          <w:shd w:fill="auto" w:val="clear"/>
-        </w:rPr>
-      </w:pPr>
-      <w:r>
-        <w:rPr>
-          <w:rFonts w:eastAsia="Times New Roman" w:cs="Times New Roman" w:ascii="Times New Roman" w:hAnsi="Times New Roman"/>
-          <w:color w:val="000000"/>
-          <w:sz w:val="24"/>
-          <w:szCs w:val="24"/>
-          <w:shd w:fill="auto" w:val="clear"/>
-        </w:rPr>
-      </w:r>
-    </w:p>
-    <w:p>
-      <w:pPr>
-        <w:pStyle w:val="LOnormal"/>
-        <w:jc w:val="both"/>
-        <w:rPr>
-          <w:rFonts w:ascii="Times New Roman" w:hAnsi="Times New Roman" w:eastAsia="Times New Roman" w:cs="Times New Roman"/>
-          <w:color w:val="auto"/>
-          <w:sz w:val="24"/>
-          <w:szCs w:val="24"/>
-          <w:shd w:fill="auto" w:val="clear"/>
-        </w:rPr>
-      </w:pPr>
-      <w:r>
-        <w:rPr>
-          <w:rFonts w:eastAsia="Times New Roman" w:cs="Times New Roman" w:ascii="Times New Roman" w:hAnsi="Times New Roman"/>
-          <w:color w:val="000000"/>
-          <w:sz w:val="24"/>
-          <w:szCs w:val="24"/>
-          <w:shd w:fill="auto" w:val="clear"/>
-        </w:rPr>
-      </w:r>
-    </w:p>
-    <w:p>
-      <w:pPr>
-        <w:pStyle w:val="LOnormal"/>
-        <w:jc w:val="both"/>
-        <w:rPr>
-          <w:rFonts w:ascii="Times New Roman" w:hAnsi="Times New Roman" w:eastAsia="Times New Roman" w:cs="Times New Roman"/>
-          <w:color w:val="auto"/>
-          <w:sz w:val="24"/>
-          <w:szCs w:val="24"/>
-          <w:shd w:fill="auto" w:val="clear"/>
-        </w:rPr>
-      </w:pPr>
-      <w:r>
-        <w:rPr>
-          <w:rFonts w:eastAsia="Times New Roman" w:cs="Times New Roman" w:ascii="Times New Roman" w:hAnsi="Times New Roman"/>
-          <w:color w:val="000000"/>
-          <w:sz w:val="24"/>
-          <w:szCs w:val="24"/>
-          <w:shd w:fill="auto" w:val="clear"/>
-        </w:rPr>
-      </w:r>
-    </w:p>
-    <w:p>
-      <w:pPr>
-        <w:pStyle w:val="LOnormal"/>
-        <w:jc w:val="both"/>
-        <w:rPr>
-          <w:rFonts w:ascii="Times New Roman" w:hAnsi="Times New Roman" w:eastAsia="Times New Roman" w:cs="Times New Roman"/>
-          <w:color w:val="auto"/>
-          <w:sz w:val="24"/>
-          <w:szCs w:val="24"/>
-          <w:shd w:fill="auto" w:val="clear"/>
-        </w:rPr>
-      </w:pPr>
-      <w:r>
-        <w:rPr>
-          <w:rFonts w:eastAsia="Times New Roman" w:cs="Times New Roman" w:ascii="Times New Roman" w:hAnsi="Times New Roman"/>
-          <w:color w:val="000000"/>
-          <w:sz w:val="24"/>
-          <w:szCs w:val="24"/>
-          <w:shd w:fill="auto" w:val="clear"/>
-        </w:rPr>
-      </w:r>
-    </w:p>
-    <w:p>
-      <w:pPr>
-        <w:pStyle w:val="LOnormal"/>
-        <w:jc w:val="both"/>
-        <w:rPr>
-          <w:rFonts w:ascii="Times New Roman" w:hAnsi="Times New Roman" w:eastAsia="Times New Roman" w:cs="Times New Roman"/>
-          <w:color w:val="auto"/>
-          <w:sz w:val="24"/>
-          <w:szCs w:val="24"/>
-          <w:shd w:fill="auto" w:val="clear"/>
-        </w:rPr>
-      </w:pPr>
-      <w:r>
-        <w:rPr>
-          <w:rFonts w:eastAsia="Times New Roman" w:cs="Times New Roman" w:ascii="Times New Roman" w:hAnsi="Times New Roman"/>
-          <w:color w:val="000000"/>
-          <w:sz w:val="24"/>
-          <w:szCs w:val="24"/>
-          <w:shd w:fill="auto" w:val="clear"/>
-        </w:rPr>
-      </w:r>
-    </w:p>
-    <w:p>
-      <w:pPr>
-        <w:pStyle w:val="LOnormal"/>
-        <w:jc w:val="both"/>
-        <w:rPr>
-          <w:rFonts w:ascii="Times New Roman" w:hAnsi="Times New Roman" w:eastAsia="Times New Roman" w:cs="Times New Roman"/>
-          <w:color w:val="auto"/>
-          <w:sz w:val="24"/>
-          <w:szCs w:val="24"/>
-          <w:shd w:fill="auto" w:val="clear"/>
-        </w:rPr>
-      </w:pPr>
-      <w:r>
-        <w:rPr>
-          <w:rFonts w:eastAsia="Times New Roman" w:cs="Times New Roman" w:ascii="Times New Roman" w:hAnsi="Times New Roman"/>
-          <w:color w:val="000000"/>
-          <w:sz w:val="24"/>
-          <w:szCs w:val="24"/>
-          <w:shd w:fill="auto" w:val="clear"/>
-        </w:rPr>
-      </w:r>
-    </w:p>
-    <w:p>
-      <w:pPr>
-        <w:pStyle w:val="LOnormal"/>
-        <w:jc w:val="both"/>
-        <w:rPr>
-          <w:rFonts w:ascii="Times New Roman" w:hAnsi="Times New Roman" w:eastAsia="Times New Roman" w:cs="Times New Roman"/>
-          <w:color w:val="auto"/>
-          <w:sz w:val="24"/>
-          <w:szCs w:val="24"/>
-          <w:shd w:fill="auto" w:val="clear"/>
-        </w:rPr>
-      </w:pPr>
-      <w:r>
-        <w:rPr>
-          <w:rFonts w:eastAsia="Times New Roman" w:cs="Times New Roman" w:ascii="Times New Roman" w:hAnsi="Times New Roman"/>
-          <w:color w:val="000000"/>
-          <w:sz w:val="24"/>
-          <w:szCs w:val="24"/>
-          <w:shd w:fill="auto" w:val="clear"/>
-        </w:rPr>
-      </w:r>
-    </w:p>
-    <w:p>
-      <w:pPr>
-        <w:pStyle w:val="LOnormal"/>
-        <w:jc w:val="both"/>
-        <w:rPr>
-          <w:rFonts w:ascii="Times New Roman" w:hAnsi="Times New Roman" w:eastAsia="Times New Roman" w:cs="Times New Roman"/>
-          <w:color w:val="auto"/>
-          <w:sz w:val="24"/>
-          <w:szCs w:val="24"/>
-          <w:shd w:fill="auto" w:val="clear"/>
-        </w:rPr>
-      </w:pPr>
-      <w:r>
-        <w:rPr>
-          <w:rFonts w:eastAsia="Times New Roman" w:cs="Times New Roman" w:ascii="Times New Roman" w:hAnsi="Times New Roman"/>
-          <w:color w:val="000000"/>
-          <w:sz w:val="24"/>
-          <w:szCs w:val="24"/>
-          <w:shd w:fill="auto" w:val="clear"/>
-        </w:rPr>
-      </w:r>
-    </w:p>
-    <w:p>
-      <w:pPr>
-        <w:pStyle w:val="LOnormal"/>
-        <w:jc w:val="both"/>
-        <w:rPr>
-          <w:rFonts w:ascii="Times New Roman" w:hAnsi="Times New Roman" w:eastAsia="Times New Roman" w:cs="Times New Roman"/>
-          <w:color w:val="auto"/>
-          <w:sz w:val="24"/>
-          <w:szCs w:val="24"/>
-          <w:shd w:fill="auto" w:val="clear"/>
-        </w:rPr>
-      </w:pPr>
-      <w:r>
-        <w:rPr>
-          <w:rFonts w:eastAsia="Times New Roman" w:cs="Times New Roman" w:ascii="Times New Roman" w:hAnsi="Times New Roman"/>
-          <w:color w:val="000000"/>
-          <w:sz w:val="24"/>
-          <w:szCs w:val="24"/>
-          <w:shd w:fill="auto" w:val="clear"/>
-        </w:rPr>
-      </w:r>
-    </w:p>
-    <w:p>
-      <w:pPr>
-        <w:pStyle w:val="LOnormal"/>
-        <w:spacing w:before="0" w:after="200"/>
-        <w:jc w:val="both"/>
-        <w:rPr>
-          <w:color w:val="auto"/>
-          <w:shd w:fill="auto" w:val="clear"/>
-        </w:rPr>
-      </w:pPr>
-      <w:r>
-        <w:rPr>
-          <w:color w:val="000000"/>
-          <w:shd w:fill="auto" w:val="clear"/>
-        </w:rPr>
+          <w:color w:val="auto"/>
+        </w:rPr>
+      </w:pPr>
+      <w:r>
+        <w:rPr/>
       </w:r>
     </w:p>
     <w:sectPr>
@@ -2029,8 +1886,13 @@
         <w:tabs>
           <w:tab w:val="num" w:pos="0"/>
         </w:tabs>
-        <w:ind w:left="720" w:hanging="360"/>
-      </w:pPr>
+        <w:ind w:left="644" w:hanging="360"/>
+      </w:pPr>
+      <w:rPr>
+        <w:sz w:val="24"/>
+        <w:rFonts w:ascii="Times New Roman" w:hAnsi="Times New Roman" w:eastAsia="Times New Roman" w:cs="Times New Roman"/>
+        <w:color w:val="000000"/>
+      </w:rPr>
     </w:lvl>
     <w:lvl w:ilvl="1">
       <w:start w:val="1"/>
@@ -2041,7 +1903,7 @@
         <w:tabs>
           <w:tab w:val="num" w:pos="0"/>
         </w:tabs>
-        <w:ind w:left="1440" w:hanging="360"/>
+        <w:ind w:left="1364" w:hanging="360"/>
       </w:pPr>
     </w:lvl>
     <w:lvl w:ilvl="2">
@@ -2053,7 +1915,7 @@
         <w:tabs>
           <w:tab w:val="num" w:pos="0"/>
         </w:tabs>
-        <w:ind w:left="2160" w:hanging="180"/>
+        <w:ind w:left="2084" w:hanging="180"/>
       </w:pPr>
     </w:lvl>
     <w:lvl w:ilvl="3">
@@ -2065,7 +1927,7 @@
         <w:tabs>
           <w:tab w:val="num" w:pos="0"/>
         </w:tabs>
-        <w:ind w:left="2880" w:hanging="360"/>
+        <w:ind w:left="2804" w:hanging="360"/>
       </w:pPr>
     </w:lvl>
     <w:lvl w:ilvl="4">
@@ -2077,7 +1939,7 @@
         <w:tabs>
           <w:tab w:val="num" w:pos="0"/>
         </w:tabs>
-        <w:ind w:left="3600" w:hanging="360"/>
+        <w:ind w:left="3524" w:hanging="360"/>
       </w:pPr>
     </w:lvl>
     <w:lvl w:ilvl="5">
@@ -2089,7 +1951,7 @@
         <w:tabs>
           <w:tab w:val="num" w:pos="0"/>
         </w:tabs>
-        <w:ind w:left="4320" w:hanging="180"/>
+        <w:ind w:left="4244" w:hanging="180"/>
       </w:pPr>
     </w:lvl>
     <w:lvl w:ilvl="6">
@@ -2101,7 +1963,7 @@
         <w:tabs>
           <w:tab w:val="num" w:pos="0"/>
         </w:tabs>
-        <w:ind w:left="5040" w:hanging="360"/>
+        <w:ind w:left="4964" w:hanging="360"/>
       </w:pPr>
     </w:lvl>
     <w:lvl w:ilvl="7">
@@ -2113,7 +1975,7 @@
         <w:tabs>
           <w:tab w:val="num" w:pos="0"/>
         </w:tabs>
-        <w:ind w:left="5760" w:hanging="360"/>
+        <w:ind w:left="5684" w:hanging="360"/>
       </w:pPr>
     </w:lvl>
     <w:lvl w:ilvl="8">
@@ -2125,7 +1987,7 @@
         <w:tabs>
           <w:tab w:val="num" w:pos="0"/>
         </w:tabs>
-        <w:ind w:left="6480" w:hanging="180"/>
+        <w:ind w:left="6404" w:hanging="180"/>
       </w:pPr>
     </w:lvl>
   </w:abstractNum>
@@ -2309,7 +2171,7 @@
     <w:lsdException w:name="header" w:semiHidden="1" w:unhideWhenUsed="1"/>
     <w:lsdException w:name="footer" w:semiHidden="1" w:unhideWhenUsed="1"/>
     <w:lsdException w:name="index heading" w:semiHidden="1" w:unhideWhenUsed="1"/>
-    <w:lsdException w:name="caption" w:uiPriority="35" w:semiHidden="1" w:unhideWhenUsed="1" w:qFormat="1"/>
+    <w:lsdException w:name="caption" w:uiPriority="0" w:semiHidden="1" w:unhideWhenUsed="1" w:qFormat="1"/>
     <w:lsdException w:name="table of figures" w:semiHidden="1" w:unhideWhenUsed="1"/>
     <w:lsdException w:name="envelope address" w:semiHidden="1" w:unhideWhenUsed="1"/>
     <w:lsdException w:name="envelope return" w:semiHidden="1" w:unhideWhenUsed="1"/>

</xml_diff>